<commit_message>
Big update more for logic and UI
</commit_message>
<xml_diff>
--- a/project_dump_part01.docx
+++ b/project_dump_part01.docx
@@ -106,6 +106,12 @@
         <w:br/>
         <w:t xml:space="preserve">    │   │   └── Upgrade.h</w:t>
         <w:br/>
+        <w:t xml:space="preserve">    │   ├── upgrades</w:t>
+        <w:br/>
+        <w:t xml:space="preserve">    │   │   ├── UpgradeSystem.cpp</w:t>
+        <w:br/>
+        <w:t xml:space="preserve">    │   │   └── UpgradeSystem.h</w:t>
+        <w:br/>
         <w:t xml:space="preserve">    │   └── weapon</w:t>
         <w:br/>
         <w:t xml:space="preserve">    │       ├── Bullet.cpp</w:t>
@@ -164,17 +170,17 @@
         <w:br/>
         <w:t>- Classes/core/CrashGuard.h — 195 bytes — ok</w:t>
         <w:br/>
-        <w:t>- Classes/game/Enemy.cpp — 3385 bytes — ok</w:t>
-        <w:br/>
-        <w:t>- Classes/game/Enemy.h — 1273 bytes — ok</w:t>
+        <w:t>- Classes/game/Enemy.cpp — 3469 bytes — ok</w:t>
+        <w:br/>
+        <w:t>- Classes/game/Enemy.h — 1144 bytes — ok</w:t>
         <w:br/>
         <w:t>- Classes/game/Entity.cpp — 187 bytes — ok</w:t>
         <w:br/>
         <w:t>- Classes/game/Entity.h — 788 bytes — ok</w:t>
         <w:br/>
-        <w:t>- Classes/game/Player.cpp — 4881 bytes — ok</w:t>
-        <w:br/>
-        <w:t>- Classes/game/Player.h — 1946 bytes — ok</w:t>
+        <w:t>- Classes/game/Player.cpp — 8545 bytes — ok</w:t>
+        <w:br/>
+        <w:t>- Classes/game/Player.h — 2682 bytes — ok</w:t>
         <w:br/>
         <w:t>- Classes/game/bosses/BossGolem.cpp — 1187 bytes — ok</w:t>
         <w:br/>
@@ -192,7 +198,7 @@
         <w:br/>
         <w:t>- Classes/game/loot/LootTable.h — 877 bytes — ok</w:t>
         <w:br/>
-        <w:t>- Classes/game/map/LevelBuilder.cpp — 5292 bytes — ok</w:t>
+        <w:t>- Classes/game/map/LevelBuilder.cpp — 5294 bytes — ok</w:t>
         <w:br/>
         <w:t>- Classes/game/map/LevelBuilder.h — 468 bytes — ok</w:t>
         <w:br/>
@@ -200,9 +206,9 @@
         <w:br/>
         <w:t>- Classes/game/objects/Chest.h — 346 bytes — ok</w:t>
         <w:br/>
-        <w:t>- Classes/game/objects/Coin.cpp — 739 bytes — ok</w:t>
-        <w:br/>
-        <w:t>- Classes/game/objects/Coin.h — 149 bytes — ok</w:t>
+        <w:t>- Classes/game/objects/Coin.cpp — 1583 bytes — ok</w:t>
+        <w:br/>
+        <w:t>- Classes/game/objects/Coin.h — 279 bytes — ok</w:t>
         <w:br/>
         <w:t>- Classes/game/objects/Crate.cpp — 792 bytes — ok</w:t>
         <w:br/>
@@ -224,17 +230,21 @@
         <w:br/>
         <w:t>- Classes/game/objects/Upgrade.h — 158 bytes — ok</w:t>
         <w:br/>
+        <w:t>- Classes/game/upgrades/UpgradeSystem.cpp — 1454 bytes — ok</w:t>
+        <w:br/>
+        <w:t>- Classes/game/upgrades/UpgradeSystem.h — 1099 bytes — ok</w:t>
+        <w:br/>
         <w:t>- Classes/game/weapon/Bullet.cpp — 1809 bytes — ok</w:t>
         <w:br/>
         <w:t>- Classes/game/weapon/Bullet.h — 473 bytes — ok</w:t>
         <w:br/>
-        <w:t>- Classes/game/weapon/Slash.cpp — 2488 bytes — ok</w:t>
+        <w:t>- Classes/game/weapon/Slash.cpp — 2497 bytes — ok</w:t>
         <w:br/>
         <w:t>- Classes/game/weapon/Slash.h — 381 bytes — ok</w:t>
         <w:br/>
         <w:t>- Classes/physics/PhysicsDefs.h — 3585 bytes — ok</w:t>
         <w:br/>
-        <w:t>- Classes/scenes/GameScene.cpp — 10959 bytes — ok</w:t>
+        <w:t>- Classes/scenes/GameScene.cpp — 10082 bytes — ok</w:t>
         <w:br/>
         <w:t>- Classes/scenes/GameScene.h — 1671 bytes — ok</w:t>
         <w:br/>
@@ -242,9 +252,9 @@
         <w:br/>
         <w:t>- Classes/scenes/MenuScene.h — 375 bytes — ok</w:t>
         <w:br/>
-        <w:t>- Classes/ui/HUDLayer.cpp — 2049 bytes — ok</w:t>
-        <w:br/>
-        <w:t>- Classes/ui/HUDLayer.h — 766 bytes — ok</w:t>
+        <w:t>- Classes/ui/HUDLayer.cpp — 3219 bytes — ok</w:t>
+        <w:br/>
+        <w:t>- Classes/ui/HUDLayer.h — 1048 bytes — ok</w:t>
         <w:br/>
       </w:r>
     </w:p>
@@ -1252,6 +1262,9 @@
         <w:t>#include "physics/CCPhysicsShape.h"</w:t>
         <w:br/>
         <w:br/>
+        <w:t>#include "2d/CCDrawNode.h"</w:t>
+        <w:br/>
+        <w:br/>
         <w:br/>
         <w:br/>
         <w:t>using namespace cocos2d;</w:t>
@@ -1259,6 +1272,38 @@
         <w:br/>
         <w:br/>
         <w:br/>
+        <w:t>static inline void drawMiniHp(DrawNode* dn, int cur, int max) {</w:t>
+        <w:br/>
+        <w:br/>
+        <w:t xml:space="preserve">    if (!dn) return;</w:t>
+        <w:br/>
+        <w:br/>
+        <w:t xml:space="preserve">    dn-&gt;clear();</w:t>
+        <w:br/>
+        <w:br/>
+        <w:t xml:space="preserve">    const float W=30.f, H=4.f, pad=1.f;</w:t>
+        <w:br/>
+        <w:br/>
+        <w:t xml:space="preserve">    dn-&gt;drawSolidRect(Vec2(-W*0.5f, 10), Vec2(W*0.5f, 10+H), Color4F(0,0,0,0.55f));</w:t>
+        <w:br/>
+        <w:br/>
+        <w:t xml:space="preserve">    float ratio = (max&gt;0)? (float)cur/(float)max : 0.f;</w:t>
+        <w:br/>
+        <w:br/>
+        <w:t xml:space="preserve">    float ww = (W-2*pad) * ratio;</w:t>
+        <w:br/>
+        <w:br/>
+        <w:t xml:space="preserve">    dn-&gt;drawSolidRect(Vec2(-W*0.5f+pad, 10+pad), Vec2(-W*0.5f+pad+ww, 10+H-pad),</w:t>
+        <w:br/>
+        <w:br/>
+        <w:t xml:space="preserve">                      Color4F(0.25f,0.95f,0.35f,1));</w:t>
+        <w:br/>
+        <w:br/>
+        <w:t>}</w:t>
+        <w:br/>
+        <w:br/>
+        <w:br/>
+        <w:br/>
         <w:t>bool Enemy::init() {</w:t>
         <w:br/>
         <w:br/>
@@ -1267,17 +1312,11 @@
         <w:br/>
         <w:br/>
         <w:br/>
-        <w:t xml:space="preserve">    // Tag gameplay mới</w:t>
-        <w:br/>
-        <w:br/>
         <w:t xml:space="preserve">    setTagEx(static_cast&lt;int&gt;(phys::Tag::ENEMY));</w:t>
         <w:br/>
         <w:br/>
         <w:br/>
         <w:br/>
-        <w:t xml:space="preserve">    // Hình ảnh tạm (nếu bạn có frame thì đổi sau)</w:t>
-        <w:br/>
-        <w:br/>
         <w:t xml:space="preserve">    _sprite = Sprite::create();</w:t>
         <w:br/>
         <w:br/>
@@ -1292,7 +1331,18 @@
         <w:br/>
         <w:br/>
         <w:br/>
-        <w:t xml:space="preserve">    schedule([this](float dt){ updateEnemy(dt); }, "enemy.tick");</w:t>
+        <w:t xml:space="preserve">    _hpMini = DrawNode::create();</w:t>
+        <w:br/>
+        <w:br/>
+        <w:t xml:space="preserve">    addChild(_hpMini, 5);</w:t>
+        <w:br/>
+        <w:br/>
+        <w:t xml:space="preserve">    drawMiniHp(_hpMini, _hp, _maxHp);</w:t>
+        <w:br/>
+        <w:br/>
+        <w:br/>
+        <w:br/>
+        <w:t xml:space="preserve">    schedule([this](float){ updateEnemy(0); }, "enemy.tick");</w:t>
         <w:br/>
         <w:br/>
         <w:t xml:space="preserve">    return true;</w:t>
@@ -1323,10 +1373,7 @@
         <w:t>PhysicsBody* Enemy::buildOrUpdateBody(const Size&amp; sz) {</w:t>
         <w:br/>
         <w:br/>
-        <w:t xml:space="preserve">    Size box = sz;</w:t>
-        <w:br/>
-        <w:br/>
-        <w:t xml:space="preserve">    if (box.width &lt; 1 || box.height &lt; 1) box = Size(42,42);</w:t>
+        <w:t xml:space="preserve">    Size box = sz.width&lt;1||sz.height&lt;1 ? Size(42,42) : sz;</w:t>
         <w:br/>
         <w:br/>
         <w:br/>
@@ -1352,19 +1399,13 @@
         <w:t xml:space="preserve">    } else {</w:t>
         <w:br/>
         <w:br/>
-        <w:t xml:space="preserve">        // rebuild shape</w:t>
-        <w:br/>
-        <w:br/>
         <w:t xml:space="preserve">        auto shapes = body-&gt;getShapes();</w:t>
         <w:br/>
         <w:br/>
         <w:t xml:space="preserve">        for (auto s : shapes) body-&gt;removeShape(s);</w:t>
         <w:br/>
         <w:br/>
-        <w:t xml:space="preserve">        auto s = PhysicsShapeBox::create(box, PhysicsMaterial(0.2f,0.0f,0.4f));</w:t>
-        <w:br/>
-        <w:br/>
-        <w:t xml:space="preserve">        body-&gt;addShape(s);</w:t>
+        <w:t xml:space="preserve">        body-&gt;addShape(PhysicsShapeBox::create(box, PhysicsMaterial(0.2f,0.0f,0.4f)));</w:t>
         <w:br/>
         <w:br/>
         <w:t xml:space="preserve">    }</w:t>
@@ -1393,18 +1434,12 @@
         <w:t xml:space="preserve">    _body-&gt;setCategoryBitmask(static_cast&lt;int&gt;(phys::CAT_ENEMY));</w:t>
         <w:br/>
         <w:br/>
-        <w:t xml:space="preserve">    // va chạm vật rắn + player + crate + gate</w:t>
-        <w:br/>
-        <w:br/>
         <w:t xml:space="preserve">    _body-&gt;setCollisionBitmask(static_cast&lt;int&gt;(</w:t>
         <w:br/>
         <w:br/>
         <w:t xml:space="preserve">        phys::CAT_WORLD | phys::CAT_PLAYER | phys::CAT_CRATE | phys::CAT_GATE));</w:t>
         <w:br/>
         <w:br/>
-        <w:t xml:space="preserve">    // nhận contact với mọi thứ để listener bắt sự kiện</w:t>
-        <w:br/>
-        <w:br/>
         <w:t xml:space="preserve">    _body-&gt;setContactTestBitmask(static_cast&lt;int&gt;(phys::CAT_ALL));</w:t>
         <w:br/>
         <w:br/>
@@ -1422,9 +1457,6 @@
         <w:t xml:space="preserve">    if (_pA.x &gt; _pB.x) std::swap(_pA, _pB);</w:t>
         <w:br/>
         <w:br/>
-        <w:t xml:space="preserve">    // đặt vào giữa nếu chưa có vị trí</w:t>
-        <w:br/>
-        <w:br/>
         <w:t xml:space="preserve">    if (getPosition().fuzzyEquals(Vec2::ZERO, 0.1f))</w:t>
         <w:br/>
         <w:br/>
@@ -1436,17 +1468,12 @@
         <w:br/>
         <w:br/>
         <w:br/>
-        <w:t>void Enemy::updateEnemy(float dt) {</w:t>
+        <w:t>void Enemy::updateEnemy(float) {</w:t>
         <w:br/>
         <w:br/>
         <w:t xml:space="preserve">    if (!_body) return;</w:t>
         <w:br/>
         <w:br/>
-        <w:br/>
-        <w:br/>
-        <w:t xml:space="preserve">    // Nếu có patrol, di chuyển qua lại theo X</w:t>
-        <w:br/>
-        <w:br/>
         <w:t xml:space="preserve">    if (_pA != _pB) {</w:t>
         <w:br/>
         <w:br/>
@@ -1459,17 +1486,12 @@
         <w:t xml:space="preserve">        else if (_dir &lt; 0 &amp;&amp; x &lt;= _pA.x) _dir = +1;</w:t>
         <w:br/>
         <w:br/>
-        <w:br/>
-        <w:br/>
         <w:t xml:space="preserve">        Vec2 v = _body-&gt;getVelocity();</w:t>
         <w:br/>
         <w:br/>
         <w:t xml:space="preserve">        v.x = _dir * _moveSpeed;</w:t>
         <w:br/>
         <w:br/>
-        <w:t xml:space="preserve">        // hạn tốc rơi</w:t>
-        <w:br/>
-        <w:br/>
         <w:t xml:space="preserve">        v.y = std::max(v.y, -900.0f);</w:t>
         <w:br/>
         <w:br/>
@@ -1490,12 +1512,12 @@
         <w:t xml:space="preserve">    _hp -= std::max(1, dmg);</w:t>
         <w:br/>
         <w:br/>
+        <w:t xml:space="preserve">    drawMiniHp(_hpMini, _hp, _maxHp);</w:t>
+        <w:br/>
+        <w:br/>
         <w:t xml:space="preserve">    if (_hp &lt;= 0) {</w:t>
         <w:br/>
         <w:br/>
-        <w:t xml:space="preserve">        // hiệu ứng nhỏ rồi biến mất</w:t>
-        <w:br/>
-        <w:br/>
         <w:t xml:space="preserve">        runAction(Sequence::create(FadeOut::create(0.08f),</w:t>
         <w:br/>
         <w:br/>
@@ -1505,28 +1527,19 @@
         <w:t xml:space="preserve">                                   nullptr));</w:t>
         <w:br/>
         <w:br/>
-        <w:t xml:space="preserve">    } else {</w:t>
-        <w:br/>
-        <w:br/>
-        <w:t xml:space="preserve">        // chớp đỏ</w:t>
-        <w:br/>
-        <w:br/>
-        <w:t xml:space="preserve">        if (_sprite) {</w:t>
-        <w:br/>
-        <w:br/>
-        <w:t xml:space="preserve">            _sprite-&gt;runAction(Sequence::create(TintTo::create(0.0f, 255,120,120),</w:t>
-        <w:br/>
-        <w:br/>
-        <w:t xml:space="preserve">                                                DelayTime::create(0.05f),</w:t>
-        <w:br/>
-        <w:br/>
-        <w:t xml:space="preserve">                                                TintTo::create(0.0f, 200,70,70),</w:t>
-        <w:br/>
-        <w:br/>
-        <w:t xml:space="preserve">                                                nullptr));</w:t>
-        <w:br/>
-        <w:br/>
-        <w:t xml:space="preserve">        }</w:t>
+        <w:t xml:space="preserve">    } else if (_sprite) {</w:t>
+        <w:br/>
+        <w:br/>
+        <w:t xml:space="preserve">        _sprite-&gt;runAction(Sequence::create(TintTo::create(0.0f, 255,120,120),</w:t>
+        <w:br/>
+        <w:br/>
+        <w:t xml:space="preserve">                                            DelayTime::create(0.05f),</w:t>
+        <w:br/>
+        <w:br/>
+        <w:t xml:space="preserve">                                            TintTo::create(0.0f, 200,70,70),</w:t>
+        <w:br/>
+        <w:br/>
+        <w:t xml:space="preserve">                                            nullptr));</w:t>
         <w:br/>
         <w:br/>
         <w:t xml:space="preserve">    }</w:t>
@@ -1586,11 +1599,6 @@
         <w:t xml:space="preserve">    bool init() override;</w:t>
         <w:br/>
         <w:br/>
-        <w:br/>
-        <w:br/>
-        <w:t xml:space="preserve">    // Tạo body và đặt vị trí</w:t>
-        <w:br/>
-        <w:br/>
         <w:t xml:space="preserve">    void enablePhysics(const cocos2d::Vec2&amp; pos,</w:t>
         <w:br/>
         <w:br/>
@@ -1599,9 +1607,6 @@
         <w:br/>
         <w:br/>
         <w:br/>
-        <w:t xml:space="preserve">    // AI cơ bản: tuần tra qua lại giữa 2 điểm</w:t>
-        <w:br/>
-        <w:br/>
         <w:t xml:space="preserve">    void setPatrol(const cocos2d::Vec2&amp; a, const cocos2d::Vec2&amp; b);</w:t>
         <w:br/>
         <w:br/>
@@ -1610,25 +1615,14 @@
         <w:br/>
         <w:br/>
         <w:br/>
-        <w:t xml:space="preserve">    // Bị trúng đòn</w:t>
-        <w:br/>
-        <w:br/>
         <w:t xml:space="preserve">    virtual void takeHit(int dmg);</w:t>
         <w:br/>
         <w:br/>
-        <w:br/>
-        <w:br/>
-        <w:t xml:space="preserve">    // Tick đơn giản cho AI</w:t>
-        <w:br/>
-        <w:br/>
         <w:t xml:space="preserve">    void updateEnemy(float dt);</w:t>
         <w:br/>
         <w:br/>
         <w:br/>
         <w:br/>
-        <w:t xml:space="preserve">    // Tinh chỉnh</w:t>
-        <w:br/>
-        <w:br/>
         <w:t xml:space="preserve">    void setMoveSpeed(float v) { _moveSpeed = v; }</w:t>
         <w:br/>
         <w:br/>
@@ -1657,6 +1651,9 @@
         <w:t xml:space="preserve">    cocos2d::PhysicsBody* _body    = nullptr;</w:t>
         <w:br/>
         <w:br/>
+        <w:t xml:space="preserve">    cocos2d::DrawNode*    _hpMini  = nullptr;   // &lt;--- thêm: thanh HP mini</w:t>
+        <w:br/>
+        <w:br/>
         <w:t xml:space="preserve">    Player*               _target  = nullptr;</w:t>
         <w:br/>
         <w:br/>
@@ -1665,7 +1662,7 @@
         <w:t xml:space="preserve">    cocos2d::Vec2 _pA, _pB;</w:t>
         <w:br/>
         <w:br/>
-        <w:t xml:space="preserve">    int           _dir = +1; // hướng tuần tra</w:t>
+        <w:t xml:space="preserve">    int           _dir = +1;</w:t>
         <w:br/>
         <w:br/>
         <w:t xml:space="preserve">    float         _moveSpeed = 90.f;</w:t>
@@ -1824,6 +1821,32 @@
         <w:t>#include "physics/CCPhysicsShape.h"</w:t>
         <w:br/>
         <w:br/>
+        <w:t>#include &lt;algorithm&gt;</w:t>
+        <w:br/>
+        <w:br/>
+        <w:t>#include &lt;cmath&gt;</w:t>
+        <w:br/>
+        <w:br/>
+        <w:t>#include "2d/CCSprite.h"</w:t>
+        <w:br/>
+        <w:br/>
+        <w:t>#include "2d/CCAnimation.h"</w:t>
+        <w:br/>
+        <w:br/>
+        <w:t>#include "2d/CCAnimationCache.h"</w:t>
+        <w:br/>
+        <w:br/>
+        <w:t>#include "GameScene.h" // nếu bạn cần dùng getParent() hoặc dynamic_cast</w:t>
+        <w:br/>
+        <w:br/>
+        <w:br/>
+        <w:br/>
+        <w:t>#include "game/weapon/Bullet.h"</w:t>
+        <w:br/>
+        <w:br/>
+        <w:t>#include "game/weapon/Slash.h"</w:t>
+        <w:br/>
+        <w:br/>
         <w:br/>
         <w:br/>
         <w:t>using namespace cocos2d;</w:t>
@@ -1854,18 +1877,37 @@
         <w:t xml:space="preserve">    if (!Entity::init()) return false;</w:t>
         <w:br/>
         <w:br/>
-        <w:br/>
-        <w:br/>
-        <w:t xml:space="preserve">    // GFX: hình chữ nhật đơn giản (đặt theo feet = y=0)</w:t>
-        <w:br/>
-        <w:br/>
-        <w:t xml:space="preserve">    _gfx = DrawNode::create();</w:t>
-        <w:br/>
-        <w:br/>
-        <w:t xml:space="preserve">    addChild(_gfx, 1);</w:t>
-        <w:br/>
-        <w:br/>
-        <w:t xml:space="preserve">    refreshVisual();</w:t>
+        <w:t xml:space="preserve">    CCLOG("Player::init");</w:t>
+        <w:br/>
+        <w:br/>
+        <w:br/>
+        <w:br/>
+        <w:t xml:space="preserve">    // _gfx = DrawNode::create();</w:t>
+        <w:br/>
+        <w:br/>
+        <w:t xml:space="preserve">    // addChild(_gfx, 1);</w:t>
+        <w:br/>
+        <w:br/>
+        <w:t xml:space="preserve">    // refreshVisual();</w:t>
+        <w:br/>
+        <w:br/>
+        <w:br/>
+        <w:br/>
+        <w:t xml:space="preserve">    _sprite = Sprite::create("sprites/player/idle/idle_1.png"); // frame đầu tiên</w:t>
+        <w:br/>
+        <w:br/>
+        <w:t xml:space="preserve">    _sprite-&gt;setAnchorPoint(Vec2(0.5f, 0.5f)); // chân ở dưới</w:t>
+        <w:br/>
+        <w:br/>
+        <w:t xml:space="preserve">    _sprite-&gt;setPositionY(_colSize.height * 0.5f); // dời lên nửa collider</w:t>
+        <w:br/>
+        <w:br/>
+        <w:t xml:space="preserve">    _sprite-&gt;setScale(1.4f); // tùy chỉnh kích cỡ hiển thị</w:t>
+        <w:br/>
+        <w:br/>
+        <w:t xml:space="preserve">    addChild(_sprite, 1);</w:t>
+        <w:br/>
+        <w:br/>
         <w:br/>
         <w:br/>
         <w:br/>
@@ -1884,25 +1926,22 @@
         <w:t>void Player::refreshVisual() {</w:t>
         <w:br/>
         <w:br/>
-        <w:t xml:space="preserve">    if (!_gfx) return;</w:t>
-        <w:br/>
-        <w:br/>
-        <w:t xml:space="preserve">    _gfx-&gt;clear();</w:t>
-        <w:br/>
-        <w:br/>
-        <w:t xml:space="preserve">    const float w = _colSize.width;</w:t>
-        <w:br/>
-        <w:br/>
-        <w:t xml:space="preserve">    const float h = _colSize.height;</w:t>
-        <w:br/>
-        <w:br/>
-        <w:t xml:space="preserve">    // vì feet = y=0 nên thân phải vẽ lệch lên nửa chiều cao</w:t>
-        <w:br/>
-        <w:br/>
-        <w:t xml:space="preserve">    _gfx-&gt;drawSolidRect(Vec2(-w*0.5f, 0.f), Vec2(w*0.5f, h),</w:t>
-        <w:br/>
-        <w:br/>
-        <w:t xml:space="preserve">                        Color4F(0.90f, 0.90f, 0.98f, 1.f));</w:t>
+        <w:t xml:space="preserve">    // if (!_gfx) return;</w:t>
+        <w:br/>
+        <w:br/>
+        <w:t xml:space="preserve">    // _gfx-&gt;clear();</w:t>
+        <w:br/>
+        <w:br/>
+        <w:t xml:space="preserve">    // const float w = _colSize.width;</w:t>
+        <w:br/>
+        <w:br/>
+        <w:t xml:space="preserve">    // const float h = _colSize.height;</w:t>
+        <w:br/>
+        <w:br/>
+        <w:t xml:space="preserve">    // _gfx-&gt;drawSolidRect(Vec2(-w*0.5f, 0.f), Vec2(w*0.5f, h),</w:t>
+        <w:br/>
+        <w:br/>
+        <w:t xml:space="preserve">    //                     Color4F(0.90f, 0.90f, 0.98f, 1.f));</w:t>
         <w:br/>
         <w:br/>
         <w:t>}</w:t>
@@ -1952,13 +1991,13 @@
         <w:t xml:space="preserve">    Size sz = bodySize;</w:t>
         <w:br/>
         <w:br/>
-        <w:t xml:space="preserve">    // làm hitbox “dễ chịu” hơn một chút</w:t>
-        <w:br/>
-        <w:br/>
         <w:t xml:space="preserve">    sz.width  = std::max(18.f, sz.width  * 0.90f);</w:t>
         <w:br/>
         <w:br/>
-        <w:t xml:space="preserve">    sz.height = std::max(30.f, sz.height * 0.98f);</w:t>
+        <w:t xml:space="preserve">    //! config lai height 1.5 cho bang sprite</w:t>
+        <w:br/>
+        <w:br/>
+        <w:t xml:space="preserve">    sz.height = std::max(30.f, sz.height * 1.5f);</w:t>
         <w:br/>
         <w:br/>
         <w:br/>
@@ -1972,7 +2011,7 @@
         <w:t xml:space="preserve">        _body-&gt;setDynamic(true);</w:t>
         <w:br/>
         <w:br/>
-        <w:t xml:space="preserve">        _body-&gt;setRotationEnable(false); // không cho lộn đầu</w:t>
+        <w:t xml:space="preserve">        _body-&gt;setRotationEnable(false);</w:t>
         <w:br/>
         <w:br/>
         <w:t xml:space="preserve">        addComponent(_body);</w:t>
@@ -1981,9 +2020,6 @@
         <w:t xml:space="preserve">    } else {</w:t>
         <w:br/>
         <w:br/>
-        <w:t xml:space="preserve">        // xoá mọi shape cũ để rebuild</w:t>
-        <w:br/>
-        <w:br/>
         <w:t xml:space="preserve">        auto shapes = _body-&gt;getShapes();</w:t>
         <w:br/>
         <w:br/>
@@ -1995,9 +2031,6 @@
         <w:br/>
         <w:br/>
         <w:br/>
-        <w:t xml:space="preserve">    // BOX chính: đẩy lên nửa chiều cao để feet = y=0</w:t>
-        <w:br/>
-        <w:br/>
         <w:t xml:space="preserve">    auto mainBox = PhysicsShapeBox::create(</w:t>
         <w:br/>
         <w:br/>
@@ -2010,26 +2043,18 @@
         <w:t xml:space="preserve">    );</w:t>
         <w:br/>
         <w:br/>
-        <w:t xml:space="preserve">    // Không setTag(HITBOX) để khỏi lệ thuộc enum không tồn tại</w:t>
-        <w:br/>
-        <w:br/>
         <w:t xml:space="preserve">    _body-&gt;addShape(mainBox);</w:t>
         <w:br/>
         <w:br/>
         <w:br/>
         <w:br/>
-        <w:t xml:space="preserve">    // FOOT sensor: mỏng, đặt ngay dưới đáy feet một chút</w:t>
-        <w:br/>
-        <w:br/>
         <w:t xml:space="preserve">    const float footH = std::max(4.0f, sz.height * 0.08f);</w:t>
         <w:br/>
         <w:br/>
         <w:t xml:space="preserve">    const Size  footSize(sz.width * 0.60f, footH);</w:t>
         <w:br/>
         <w:br/>
-        <w:t xml:space="preserve">    const Vec2  footOffset(0, -footH * 0.5f); // cắt mỏng xuyên qua đường tiếp xúc</w:t>
-        <w:br/>
-        <w:br/>
+        <w:t xml:space="preserve">    const Vec2  footOffset(0, -footH * 0.5f);</w:t>
         <w:br/>
         <w:br/>
         <w:t xml:space="preserve">    auto foot = PhysicsShapeBox::create(footSize, PhysicsMaterial(0,0,0), footOffset);</w:t>
@@ -2077,8 +2102,6 @@
         <w:t xml:space="preserve">        phys::CAT_GATE  | phys::CAT_CRATE;</w:t>
         <w:br/>
         <w:br/>
-        <w:br/>
-        <w:br/>
         <w:t xml:space="preserve">    const phys::Mask contact =</w:t>
         <w:br/>
         <w:br/>
@@ -2124,8 +2147,6 @@
         <w:t xml:space="preserve">    if (_footContacts &lt;= 0) return;</w:t>
         <w:br/>
         <w:br/>
-        <w:br/>
-        <w:br/>
         <w:t xml:space="preserve">    const float m = _body-&gt;getMass();</w:t>
         <w:br/>
         <w:br/>
@@ -2151,20 +2172,34 @@
         <w:br/>
         <w:br/>
         <w:br/>
-        <w:t>void Player::hurt(int /*dmg*/) {</w:t>
+        <w:t>void Player::heal(int v) {</w:t>
+        <w:br/>
+        <w:br/>
+        <w:t xml:space="preserve">    _hp = std::min(_maxHp, _hp + std::max(0, v));</w:t>
+        <w:br/>
+        <w:br/>
+        <w:t>}</w:t>
+        <w:br/>
+        <w:br/>
+        <w:t>void Player::restoreFullHP() { _hp = _maxHp; }</w:t>
+        <w:br/>
+        <w:br/>
+        <w:br/>
+        <w:br/>
+        <w:t>void Player::hurt(int dmg) {</w:t>
         <w:br/>
         <w:br/>
         <w:t xml:space="preserve">    if (invincible() || !_body) return;</w:t>
         <w:br/>
         <w:br/>
+        <w:t xml:space="preserve">    _hp = std::max(0, _hp - std::max(1, dmg));</w:t>
+        <w:br/>
+        <w:br/>
         <w:t xml:space="preserve">    _invincibleT = 0.8f;</w:t>
         <w:br/>
         <w:br/>
         <w:br/>
         <w:br/>
-        <w:t xml:space="preserve">    // Hất nhẹ về phía ngược lại</w:t>
-        <w:br/>
-        <w:br/>
         <w:t xml:space="preserve">    const float dir = (_facing &gt; 0 ? -1.f : +1.f);</w:t>
         <w:br/>
         <w:br/>
@@ -2176,6 +2211,235 @@
         <w:br/>
         <w:br/>
         <w:br/>
+        <w:t>// Bắn / chém giữ nguyên</w:t>
+        <w:br/>
+        <w:br/>
+        <w:t>void Player::doShoot(){</w:t>
+        <w:br/>
+        <w:br/>
+        <w:t xml:space="preserve">    if (_shooting) return; // tránh spam</w:t>
+        <w:br/>
+        <w:br/>
+        <w:t xml:space="preserve">    _shooting = true;</w:t>
+        <w:br/>
+        <w:br/>
+        <w:br/>
+        <w:br/>
+        <w:t xml:space="preserve">    int dir = facing();</w:t>
+        <w:br/>
+        <w:br/>
+        <w:br/>
+        <w:br/>
+        <w:br/>
+        <w:br/>
+        <w:t xml:space="preserve">    runAction(Sequence::create(</w:t>
+        <w:br/>
+        <w:br/>
+        <w:t xml:space="preserve">        DelayTime::create(0.35f), // delay 0.35 giây</w:t>
+        <w:br/>
+        <w:br/>
+        <w:t xml:space="preserve">        CallFunc::create([this, dir]() {</w:t>
+        <w:br/>
+        <w:br/>
+        <w:t xml:space="preserve">            Vec2 origin = getPosition() + Vec2(dir * 18.f, halfH() * 0.25f);</w:t>
+        <w:br/>
+        <w:br/>
+        <w:t xml:space="preserve">            auto b = Bullet::create(origin, Vec2(700.f * dir, 0.f), 1.5f);</w:t>
+        <w:br/>
+        <w:br/>
+        <w:t xml:space="preserve">            if (getParent() &amp;&amp; b)</w:t>
+        <w:br/>
+        <w:br/>
+        <w:t xml:space="preserve">                getParent()-&gt;addChild(b, 6);</w:t>
+        <w:br/>
+        <w:br/>
+        <w:t xml:space="preserve">        }),</w:t>
+        <w:br/>
+        <w:br/>
+        <w:t xml:space="preserve">        DelayTime::create(0.36f), // cooldown trước khi có thể bắn lại</w:t>
+        <w:br/>
+        <w:br/>
+        <w:t xml:space="preserve">        CallFunc::create([this]() { _shooting = false; }),</w:t>
+        <w:br/>
+        <w:br/>
+        <w:t xml:space="preserve">        nullptr</w:t>
+        <w:br/>
+        <w:br/>
+        <w:t xml:space="preserve">    ));</w:t>
+        <w:br/>
+        <w:br/>
+        <w:br/>
+        <w:br/>
+        <w:t>}</w:t>
+        <w:br/>
+        <w:br/>
+        <w:br/>
+        <w:br/>
+        <w:t>void Player::doSlash(){</w:t>
+        <w:br/>
+        <w:br/>
+        <w:t xml:space="preserve">     if (_attacking ) return; // tránh spam</w:t>
+        <w:br/>
+        <w:br/>
+        <w:t xml:space="preserve">    _attacking = true;</w:t>
+        <w:br/>
+        <w:br/>
+        <w:br/>
+        <w:br/>
+        <w:t xml:space="preserve">    int dir = facing();</w:t>
+        <w:br/>
+        <w:br/>
+        <w:t xml:space="preserve">    </w:t>
+        <w:br/>
+        <w:br/>
+        <w:t xml:space="preserve">    // Delay 0.25s trước khi spawn hitbox (trúng sau khi vung)</w:t>
+        <w:br/>
+        <w:br/>
+        <w:t xml:space="preserve">    runAction(Sequence::create(</w:t>
+        <w:br/>
+        <w:br/>
+        <w:t xml:space="preserve">        DelayTime::create(0.25f),</w:t>
+        <w:br/>
+        <w:br/>
+        <w:t xml:space="preserve">        CallFunc::create([this, dir]() {</w:t>
+        <w:br/>
+        <w:br/>
+        <w:t xml:space="preserve">            Vec2 origin = getPosition() + Vec2(dir * 28.f, halfH() * 0.1f);</w:t>
+        <w:br/>
+        <w:br/>
+        <w:t xml:space="preserve">            float angle = (dir &gt; 0) ? 0.0f : M_PI;</w:t>
+        <w:br/>
+        <w:br/>
+        <w:t xml:space="preserve">            auto s = Slash::create(origin, angle, 60.f, 0.12f);</w:t>
+        <w:br/>
+        <w:br/>
+        <w:t xml:space="preserve">            if (getParent()) getParent()-&gt;addChild(s, 6);</w:t>
+        <w:br/>
+        <w:br/>
+        <w:t xml:space="preserve">        }),</w:t>
+        <w:br/>
+        <w:br/>
+        <w:t xml:space="preserve">        // Cho nghỉ 0.36s rồi mới cho phép tấn công tiếp</w:t>
+        <w:br/>
+        <w:br/>
+        <w:t xml:space="preserve">        DelayTime::create(0.36f),</w:t>
+        <w:br/>
+        <w:br/>
+        <w:t xml:space="preserve">        CallFunc::create([this]() {</w:t>
+        <w:br/>
+        <w:br/>
+        <w:t xml:space="preserve">            _attacking = false;</w:t>
+        <w:br/>
+        <w:br/>
+        <w:t xml:space="preserve">        }),</w:t>
+        <w:br/>
+        <w:br/>
+        <w:t xml:space="preserve">        nullptr</w:t>
+        <w:br/>
+        <w:br/>
+        <w:t xml:space="preserve">    ));</w:t>
+        <w:br/>
+        <w:br/>
+        <w:t>}</w:t>
+        <w:br/>
+        <w:br/>
+        <w:br/>
+        <w:br/>
+        <w:br/>
+        <w:br/>
+        <w:t>Vector&lt;SpriteFrame*&gt; Player::buildFrames(const std::string&amp; animName, int frameCount) {</w:t>
+        <w:br/>
+        <w:br/>
+        <w:br/>
+        <w:br/>
+        <w:t xml:space="preserve">    Vector&lt;SpriteFrame*&gt; frames;</w:t>
+        <w:br/>
+        <w:br/>
+        <w:t xml:space="preserve">    for (int i = 1; i &lt; frameCount+1; ++i) {</w:t>
+        <w:br/>
+        <w:br/>
+        <w:t xml:space="preserve">        std::string path = StringUtils::format("sprites/player/%s/%s_%d.png", animName.c_str(), animName.c_str(), i);</w:t>
+        <w:br/>
+        <w:br/>
+        <w:t xml:space="preserve">        auto tex = Director::getInstance()-&gt;getTextureCache()-&gt;addImage(path);</w:t>
+        <w:br/>
+        <w:br/>
+        <w:t xml:space="preserve">        if (!tex) break; // không tìm thấy file =&gt; dừng</w:t>
+        <w:br/>
+        <w:br/>
+        <w:t xml:space="preserve">        Rect rect(0, 0, tex-&gt;getPixelsWide(), tex-&gt;getPixelsHigh());</w:t>
+        <w:br/>
+        <w:br/>
+        <w:t xml:space="preserve">        frames.pushBack(SpriteFrame::create(path, rect));</w:t>
+        <w:br/>
+        <w:br/>
+        <w:t xml:space="preserve">    }</w:t>
+        <w:br/>
+        <w:br/>
+        <w:t xml:space="preserve">    return frames;</w:t>
+        <w:br/>
+        <w:br/>
+        <w:br/>
+        <w:br/>
+        <w:t>}</w:t>
+        <w:br/>
+        <w:br/>
+        <w:br/>
+        <w:br/>
+        <w:t>void Player::playAnim(const std::string&amp; animName, float delay, int frameCount) {</w:t>
+        <w:br/>
+        <w:br/>
+        <w:t xml:space="preserve">    CCLOG("Play anim: %s", animName.c_str());</w:t>
+        <w:br/>
+        <w:br/>
+        <w:t xml:space="preserve">    if (_currentAnim == animName) return;</w:t>
+        <w:br/>
+        <w:br/>
+        <w:br/>
+        <w:br/>
+        <w:t xml:space="preserve">    auto frames = buildFrames(animName, frameCount);</w:t>
+        <w:br/>
+        <w:br/>
+        <w:t xml:space="preserve">    if (frames.empty()) {</w:t>
+        <w:br/>
+        <w:br/>
+        <w:t xml:space="preserve">        CCLOG("Không tìm thấy frame cho anim: %s", animName.c_str());</w:t>
+        <w:br/>
+        <w:br/>
+        <w:t xml:space="preserve">        return;</w:t>
+        <w:br/>
+        <w:br/>
+        <w:t xml:space="preserve">    }</w:t>
+        <w:br/>
+        <w:br/>
+        <w:t xml:space="preserve">    _currentAnim = animName;</w:t>
+        <w:br/>
+        <w:br/>
+        <w:t xml:space="preserve">    auto animation = Animation::createWithSpriteFrames(frames, delay);</w:t>
+        <w:br/>
+        <w:br/>
+        <w:t xml:space="preserve">    auto act = RepeatForever::create(Animate::create(animation));</w:t>
+        <w:br/>
+        <w:br/>
+        <w:br/>
+        <w:br/>
+        <w:t xml:space="preserve">    if (_sprite) {</w:t>
+        <w:br/>
+        <w:br/>
+        <w:t xml:space="preserve">        _sprite-&gt;stopAllActions();</w:t>
+        <w:br/>
+        <w:br/>
+        <w:t xml:space="preserve">        _sprite-&gt;runAction(act);</w:t>
+        <w:br/>
+        <w:br/>
+        <w:t xml:space="preserve">    }</w:t>
+        <w:br/>
+        <w:br/>
+        <w:t>}</w:t>
+        <w:br/>
+        <w:br/>
+        <w:br/>
+        <w:br/>
         <w:t>void Player::update(float dt) {</w:t>
         <w:br/>
         <w:br/>
@@ -2184,9 +2448,6 @@
         <w:br/>
         <w:br/>
         <w:br/>
-        <w:t xml:space="preserve">    // Bất tử nháy màu</w:t>
-        <w:br/>
-        <w:br/>
         <w:t xml:space="preserve">    if (_invincibleT &gt; 0.f) {</w:t>
         <w:br/>
         <w:br/>
@@ -2196,13 +2457,13 @@
         <w:t xml:space="preserve">        const bool blink = ((int)std::floor(_invincibleT * 20.f)) % 2 == 0;</w:t>
         <w:br/>
         <w:br/>
-        <w:t xml:space="preserve">        if (_gfx) _gfx-&gt;setOpacity(blink ? 140 : 255);</w:t>
-        <w:br/>
-        <w:br/>
-        <w:t xml:space="preserve">    } else {</w:t>
-        <w:br/>
-        <w:br/>
-        <w:t xml:space="preserve">        if (_gfx) _gfx-&gt;setOpacity(255);</w:t>
+        <w:t xml:space="preserve">        if (_sprite) _sprite-&gt;setOpacity(blink ? 140 : 255);</w:t>
+        <w:br/>
+        <w:br/>
+        <w:t xml:space="preserve">    } else if (_sprite) {</w:t>
+        <w:br/>
+        <w:br/>
+        <w:t xml:space="preserve">        _sprite-&gt;setOpacity(255);</w:t>
         <w:br/>
         <w:br/>
         <w:t xml:space="preserve">    }</w:t>
@@ -2226,9 +2487,6 @@
         <w:br/>
         <w:br/>
         <w:br/>
-        <w:t xml:space="preserve">    // nếu không bấm trái/phải và đang trên đất → phanh về 0</w:t>
-        <w:br/>
-        <w:br/>
         <w:t xml:space="preserve">    if (grounded &amp;&amp; std::abs(_moveDir.x) &lt; 1e-3f)</w:t>
         <w:br/>
         <w:br/>
@@ -2243,15 +2501,72 @@
         <w:br/>
         <w:br/>
         <w:br/>
-        <w:t xml:space="preserve">    // hạn chế rơi quá nhanh</w:t>
-        <w:br/>
-        <w:br/>
         <w:t xml:space="preserve">    v.y = std::max(v.y, -_maxFall);</w:t>
         <w:br/>
         <w:br/>
-        <w:br/>
-        <w:br/>
         <w:t xml:space="preserve">    _body-&gt;setVelocity(v);</w:t>
+        <w:br/>
+        <w:br/>
+        <w:br/>
+        <w:br/>
+        <w:t xml:space="preserve">    // !--- animation select ---</w:t>
+        <w:br/>
+        <w:br/>
+        <w:br/>
+        <w:br/>
+        <w:t xml:space="preserve">    if (isDead()) nextAnim = "die";</w:t>
+        <w:br/>
+        <w:br/>
+        <w:t xml:space="preserve">    else if (_attacking) nextAnim = "attack";</w:t>
+        <w:br/>
+        <w:br/>
+        <w:t xml:space="preserve">    else if (_shooting) nextAnim = "shoot";</w:t>
+        <w:br/>
+        <w:br/>
+        <w:t xml:space="preserve">    else if (!grounded) nextAnim = "jump";</w:t>
+        <w:br/>
+        <w:br/>
+        <w:t xml:space="preserve">    else if (std::abs(_moveDir.x) &gt; 1e-3f) nextAnim = "run";</w:t>
+        <w:br/>
+        <w:br/>
+        <w:t xml:space="preserve">    </w:t>
+        <w:br/>
+        <w:br/>
+        <w:t xml:space="preserve">    else nextAnim = "idle";</w:t>
+        <w:br/>
+        <w:br/>
+        <w:br/>
+        <w:br/>
+        <w:t xml:space="preserve">    if (_currentAnim != nextAnim)</w:t>
+        <w:br/>
+        <w:br/>
+        <w:t xml:space="preserve">    {</w:t>
+        <w:br/>
+        <w:br/>
+        <w:t xml:space="preserve">        if (nextAnim == "die") playAnim("die", 0.12f, 6);</w:t>
+        <w:br/>
+        <w:br/>
+        <w:t xml:space="preserve">        else if (nextAnim == "jump") playAnim("jump", 0.23f, 4);</w:t>
+        <w:br/>
+        <w:br/>
+        <w:t xml:space="preserve">        else if (nextAnim == "run") playAnim("run", 0.06f, 8);</w:t>
+        <w:br/>
+        <w:br/>
+        <w:t xml:space="preserve">        else if (nextAnim == "attack") playAnim("attack", 0.06f, 6);</w:t>
+        <w:br/>
+        <w:br/>
+        <w:t xml:space="preserve">        else if (nextAnim == "shoot") playAnim("shoot", 0.08f, 6);</w:t>
+        <w:br/>
+        <w:br/>
+        <w:t xml:space="preserve">        else playAnim("idle", 0.12f, 8);</w:t>
+        <w:br/>
+        <w:br/>
+        <w:t xml:space="preserve">    }</w:t>
+        <w:br/>
+        <w:br/>
+        <w:br/>
+        <w:br/>
+        <w:t xml:space="preserve">    if (_sprite) _sprite-&gt;setScaleX(_facing);</w:t>
         <w:br/>
         <w:br/>
         <w:t>}</w:t>
@@ -2287,6 +2602,17 @@
         <w:t>#include "physics/PhysicsDefs.h"</w:t>
         <w:br/>
         <w:br/>
+        <w:t>#include "2d/CCSprite.h"</w:t>
+        <w:br/>
+        <w:br/>
+        <w:t>#include "2d/CCAnimation.h"</w:t>
+        <w:br/>
+        <w:br/>
+        <w:t>#include "2d/CCAnimationCache.h"</w:t>
+        <w:br/>
+        <w:br/>
+        <w:br/>
+        <w:br/>
         <w:br/>
         <w:br/>
         <w:t>class Player : public Entity {</w:t>
@@ -2300,15 +2626,12 @@
         <w:br/>
         <w:br/>
         <w:br/>
-        <w:t xml:space="preserve">    // Khởi tạo visual cơ bản (hình chữ nhật sáng màu) và scheduleUpdate</w:t>
-        <w:br/>
-        <w:br/>
-        <w:t xml:space="preserve">    virtual bool init() override;</w:t>
-        <w:br/>
-        <w:br/>
-        <w:br/>
-        <w:br/>
-        <w:t xml:space="preserve">    // Bật/vẽ vật lý. feetPos = vị trí đặt BÀN CHÂN. Nếu bodySize rỗng -&gt; dùng mặc định.</w:t>
+        <w:t xml:space="preserve">    bool init() override;</w:t>
+        <w:br/>
+        <w:br/>
+        <w:br/>
+        <w:br/>
+        <w:t xml:space="preserve">    // Bật vật lý. feetPos = vị trí đặt BÀN CHÂN. Nếu bodySize rỗng -&gt; dùng mặc định.</w:t>
         <w:br/>
         <w:br/>
         <w:t xml:space="preserve">    void enablePhysics(const cocos2d::Vec2&amp; feetPos,</w:t>
@@ -2328,6 +2651,15 @@
         <w:t xml:space="preserve">    void jump();</w:t>
         <w:br/>
         <w:br/>
+        <w:t xml:space="preserve">    void doShoot();</w:t>
+        <w:br/>
+        <w:br/>
+        <w:t xml:space="preserve">    void doSlash();</w:t>
+        <w:br/>
+        <w:br/>
+        <w:br/>
+        <w:br/>
+        <w:t xml:space="preserve">    </w:t>
         <w:br/>
         <w:br/>
         <w:t xml:space="preserve">    // Gameplay state</w:t>
@@ -2342,6 +2674,34 @@
         <w:t xml:space="preserve">    bool invincible() const { return _invincibleT &gt; 0.f; }</w:t>
         <w:br/>
         <w:br/>
+        <w:t xml:space="preserve">    bool _attacking = false;</w:t>
+        <w:br/>
+        <w:br/>
+        <w:t xml:space="preserve">    bool _shooting  = false;</w:t>
+        <w:br/>
+        <w:br/>
+        <w:br/>
+        <w:br/>
+        <w:br/>
+        <w:br/>
+        <w:t xml:space="preserve">    // HP</w:t>
+        <w:br/>
+        <w:br/>
+        <w:t xml:space="preserve">    int  hp()    const { return _hp; }</w:t>
+        <w:br/>
+        <w:br/>
+        <w:t xml:space="preserve">    int  maxHp() const { return _maxHp; }</w:t>
+        <w:br/>
+        <w:br/>
+        <w:t xml:space="preserve">    void heal(int v);</w:t>
+        <w:br/>
+        <w:br/>
+        <w:t xml:space="preserve">    void restoreFullHP();</w:t>
+        <w:br/>
+        <w:br/>
+        <w:t xml:space="preserve">    bool isDead() const { return _hp &lt;= 0; }</w:t>
+        <w:br/>
+        <w:br/>
         <w:br/>
         <w:br/>
         <w:t xml:space="preserve">    // Trợ giúp cho GameScene/Weapon</w:t>
@@ -2358,6 +2718,15 @@
         <w:br/>
         <w:br/>
         <w:br/>
+        <w:t xml:space="preserve">    std::string nextAnim;</w:t>
+        <w:br/>
+        <w:br/>
+        <w:br/>
+        <w:br/>
+        <w:br/>
+        <w:br/>
+        <w:br/>
+        <w:br/>
         <w:t>protected:</w:t>
         <w:br/>
         <w:br/>
@@ -2383,7 +2752,33 @@
         <w:t>private:</w:t>
         <w:br/>
         <w:br/>
-        <w:t xml:space="preserve">    cocos2d::DrawNode*    _gfx   = nullptr;</w:t>
+        <w:t xml:space="preserve">    // cocos2d::DrawNode*    _gfx   = nullptr;</w:t>
+        <w:br/>
+        <w:br/>
+        <w:t xml:space="preserve">    //!ANIMATION</w:t>
+        <w:br/>
+        <w:br/>
+        <w:t xml:space="preserve">    cocos2d::Sprite* _sprite = nullptr;</w:t>
+        <w:br/>
+        <w:br/>
+        <w:t xml:space="preserve">    std::string _currentAnim;</w:t>
+        <w:br/>
+        <w:br/>
+        <w:t xml:space="preserve">    </w:t>
+        <w:br/>
+        <w:br/>
+        <w:t xml:space="preserve">    //!PLAY ANIMATION</w:t>
+        <w:br/>
+        <w:br/>
+        <w:t xml:space="preserve">    void playAnim(const std::string&amp; name, float delay, int frames);</w:t>
+        <w:br/>
+        <w:br/>
+        <w:t xml:space="preserve">    // !helper to build frames either from SpriteFrameCache (.plist) or from individual png files</w:t>
+        <w:br/>
+        <w:br/>
+        <w:t xml:space="preserve">    cocos2d::Vector&lt;cocos2d::SpriteFrame*&gt; buildFrames(const std::string&amp; animName, int frameCount);</w:t>
+        <w:br/>
+        <w:br/>
         <w:br/>
         <w:br/>
         <w:t xml:space="preserve">    cocos2d::PhysicsBody* _body  = nullptr;</w:t>
@@ -2391,7 +2786,7 @@
         <w:br/>
         <w:br/>
         <w:br/>
-        <w:t xml:space="preserve">    cocos2d::Size _colSize{28.f, 44.f}; // hitbox thực tế (rộng, cao)</w:t>
+        <w:t xml:space="preserve">    cocos2d::Size _colSize{28.f, 44.f};</w:t>
         <w:br/>
         <w:br/>
         <w:t xml:space="preserve">    cocos2d::Vec2 _moveDir{0,0};</w:t>
@@ -2405,7 +2800,7 @@
         <w:br/>
         <w:br/>
         <w:br/>
-        <w:t xml:space="preserve">    // Tham số chuyển động</w:t>
+        <w:t xml:space="preserve">    // Chuyển động</w:t>
         <w:br/>
         <w:br/>
         <w:t xml:space="preserve">    float _moveSpeed   = 180.f;   // px/s</w:t>
@@ -2421,6 +2816,17 @@
         <w:br/>
         <w:br/>
         <w:t xml:space="preserve">    float _maxFall     = 1200.f;  // clamp vận tốc rơi</w:t>
+        <w:br/>
+        <w:br/>
+        <w:br/>
+        <w:br/>
+        <w:t xml:space="preserve">    // HP</w:t>
+        <w:br/>
+        <w:br/>
+        <w:t xml:space="preserve">    int   _hp    = 100;</w:t>
+        <w:br/>
+        <w:br/>
+        <w:t xml:space="preserve">    int   _maxHp = 100;</w:t>
         <w:br/>
         <w:br/>
         <w:br/>
@@ -3647,6 +4053,8 @@
         <w:br/>
         <w:br/>
         <w:br/>
+        <w:br/>
+        <w:br/>
         <w:t>} // namespace levels</w:t>
         <w:br/>
         <w:br/>
@@ -3994,13 +4402,63 @@
         <w:t xml:space="preserve">    setTagEx(phys::Tag::COIN);</w:t>
         <w:br/>
         <w:br/>
-        <w:t xml:space="preserve">    auto dn = DrawNode::create();</w:t>
-        <w:br/>
-        <w:br/>
-        <w:t xml:space="preserve">    dn-&gt;drawSolidCircle(Vec2::ZERO, 10, 0, 24, Color4F(1,0.85f,0,1));</w:t>
-        <w:br/>
-        <w:br/>
-        <w:t xml:space="preserve">    addChild(dn);</w:t>
+        <w:br/>
+        <w:br/>
+        <w:t xml:space="preserve">    _sprite = Sprite::create("sprites/objects/coin/coin_1.png"); // frame đầu tiên</w:t>
+        <w:br/>
+        <w:br/>
+        <w:t xml:space="preserve">    _sprite-&gt;setScale(1.5f); // tùy chỉnh kích cỡ hiển thị</w:t>
+        <w:br/>
+        <w:br/>
+        <w:t xml:space="preserve">    addChild(_sprite, 1);</w:t>
+        <w:br/>
+        <w:br/>
+        <w:br/>
+        <w:br/>
+        <w:t xml:space="preserve">    Vector&lt;SpriteFrame*&gt; frames;</w:t>
+        <w:br/>
+        <w:br/>
+        <w:t xml:space="preserve">    auto firstSize = _sprite-&gt;getContentSize();</w:t>
+        <w:br/>
+        <w:br/>
+        <w:t xml:space="preserve">    for (int i = 1; i &lt;= 4; i++) { // giả sử bạn có coin_1.png -&gt; coin_5.png</w:t>
+        <w:br/>
+        <w:br/>
+        <w:t xml:space="preserve">        std::string framePath = StringUtils::format("sprites/objects/coin/coin_%d.png", i);</w:t>
+        <w:br/>
+        <w:br/>
+        <w:t xml:space="preserve">        auto frame = SpriteFrame::create(framePath, Rect(0, 0, firstSize.width, firstSize.height));</w:t>
+        <w:br/>
+        <w:br/>
+        <w:t xml:space="preserve">        frame-&gt;setOriginalSize(firstSize);</w:t>
+        <w:br/>
+        <w:br/>
+        <w:t xml:space="preserve">        frames.pushBack(frame);</w:t>
+        <w:br/>
+        <w:br/>
+        <w:t xml:space="preserve">    }</w:t>
+        <w:br/>
+        <w:br/>
+        <w:br/>
+        <w:br/>
+        <w:t xml:space="preserve">    auto animation = Animation::createWithSpriteFrames(frames, 0.2f); // 0.4s mỗi frame</w:t>
+        <w:br/>
+        <w:br/>
+        <w:t xml:space="preserve">    auto animate = Animate::create(animation);</w:t>
+        <w:br/>
+        <w:br/>
+        <w:t xml:space="preserve">    _sprite-&gt;runAction(RepeatForever::create(animate));</w:t>
+        <w:br/>
+        <w:br/>
+        <w:br/>
+        <w:br/>
+        <w:t xml:space="preserve">    // auto dn = DrawNode::create();</w:t>
+        <w:br/>
+        <w:br/>
+        <w:t xml:space="preserve">    // dn-&gt;drawSolidCircle(Vec2::ZERO, 10, 0, 24, Color4F(1,0.85f,0,1));</w:t>
+        <w:br/>
+        <w:br/>
+        <w:t xml:space="preserve">    // addChild(dn);</w:t>
         <w:br/>
         <w:br/>
         <w:t xml:space="preserve">    auto body = PhysicsBody::createCircle(10);</w:t>
@@ -4054,6 +4512,15 @@
         <w:t>#include "game/Entity.h"</w:t>
         <w:br/>
         <w:br/>
+        <w:t>#include "2d/CCSprite.h"</w:t>
+        <w:br/>
+        <w:br/>
+        <w:t>#include "2d/CCAnimation.h"</w:t>
+        <w:br/>
+        <w:br/>
+        <w:t>#include "2d/CCAnimationCache.h"</w:t>
+        <w:br/>
+        <w:br/>
         <w:t>class Coin : public Entity {</w:t>
         <w:br/>
         <w:br/>
@@ -4064,6 +4531,9 @@
         <w:br/>
         <w:br/>
         <w:t xml:space="preserve">    bool init() override;</w:t>
+        <w:br/>
+        <w:br/>
+        <w:t xml:space="preserve">    cocos2d::Sprite* _sprite = nullptr;</w:t>
         <w:br/>
         <w:br/>
         <w:t>};</w:t>
@@ -4724,6 +5194,283 @@
         <w:br/>
         <w:br/>
         <w:t>};</w:t>
+        <w:br/>
+        <w:br/>
+      </w:r>
+    </w:p>
+    <w:p>
+      <w:r>
+        <w:rPr>
+          <w:rFonts w:ascii="Times New Roman" w:hAnsi="Times New Roman" w:eastAsia="Times New Roman"/>
+          <w:b/>
+          <w:sz w:val="28"/>
+        </w:rPr>
+        <w:t>Folder Classes/game/upgrades</w:t>
+      </w:r>
+    </w:p>
+    <w:p>
+      <w:r>
+        <w:rPr>
+          <w:rFonts w:ascii="Times New Roman" w:hAnsi="Times New Roman" w:eastAsia="Times New Roman"/>
+          <w:b/>
+          <w:sz w:val="28"/>
+        </w:rPr>
+        <w:t>File UpgradeSystem.cpp</w:t>
+      </w:r>
+    </w:p>
+    <w:p>
+      <w:r>
+        <w:rPr>
+          <w:rFonts w:ascii="Times New Roman" w:hAnsi="Times New Roman" w:eastAsia="Times New Roman"/>
+          <w:sz w:val="28"/>
+        </w:rPr>
+        <w:t>#include "game/upgrades/UpgradeSystem.h"</w:t>
+        <w:br/>
+        <w:br/>
+        <w:t>using namespace cocos2d;</w:t>
+        <w:br/>
+        <w:br/>
+        <w:t>using namespace upgrades;</w:t>
+        <w:br/>
+        <w:br/>
+        <w:br/>
+        <w:br/>
+        <w:t>static float frand(float a, float b){</w:t>
+        <w:br/>
+        <w:br/>
+        <w:t xml:space="preserve">    return RandomHelper::random_real(std::min(a,b), std::max(a,b));</w:t>
+        <w:br/>
+        <w:br/>
+        <w:t>}</w:t>
+        <w:br/>
+        <w:br/>
+        <w:t>static int irand(int a, int b){</w:t>
+        <w:br/>
+        <w:br/>
+        <w:t xml:space="preserve">    return RandomHelper::random_int(std::min(a,b), std::max(a,b));</w:t>
+        <w:br/>
+        <w:br/>
+        <w:t>}</w:t>
+        <w:br/>
+        <w:br/>
+        <w:br/>
+        <w:br/>
+        <w:t>UpgradeSystem::Effect UpgradeSystem::roll(int segIndex, const RollSpec&amp; spec) {</w:t>
+        <w:br/>
+        <w:br/>
+        <w:t xml:space="preserve">    // Chọn type</w:t>
+        <w:br/>
+        <w:br/>
+        <w:t xml:space="preserve">    Type T;</w:t>
+        <w:br/>
+        <w:br/>
+        <w:t xml:space="preserve">    switch (irand(0,4)) {</w:t>
+        <w:br/>
+        <w:br/>
+        <w:t xml:space="preserve">        case 0: T = Type::MOVE_SPEED;  break;</w:t>
+        <w:br/>
+        <w:br/>
+        <w:t xml:space="preserve">        case 1: T = Type::JUMP_POWER;  break;</w:t>
+        <w:br/>
+        <w:br/>
+        <w:t xml:space="preserve">        case 2: T = Type::DAMAGE_MULT; break;</w:t>
+        <w:br/>
+        <w:br/>
+        <w:t xml:space="preserve">        case 3: T = Type::BULLET_COUNT;break;</w:t>
+        <w:br/>
+        <w:br/>
+        <w:t xml:space="preserve">        default:T = Type::SLASH_RANGE; break;</w:t>
+        <w:br/>
+        <w:br/>
+        <w:t xml:space="preserve">    }</w:t>
+        <w:br/>
+        <w:br/>
+        <w:br/>
+        <w:br/>
+        <w:t xml:space="preserve">    // Biên độ “mềm tay”</w:t>
+        <w:br/>
+        <w:br/>
+        <w:t xml:space="preserve">    float mag = 0.f;</w:t>
+        <w:br/>
+        <w:br/>
+        <w:t xml:space="preserve">    switch (T) {</w:t>
+        <w:br/>
+        <w:br/>
+        <w:t xml:space="preserve">        case Type::MOVE_SPEED:   mag = frand(18.f, 40.f);   break;</w:t>
+        <w:br/>
+        <w:br/>
+        <w:t xml:space="preserve">        case Type::JUMP_POWER:   mag = frand(24.f, 60.f);   break;</w:t>
+        <w:br/>
+        <w:br/>
+        <w:t xml:space="preserve">        case Type::DAMAGE_MULT:  mag = frand(1.15f, 1.45f); break;</w:t>
+        <w:br/>
+        <w:br/>
+        <w:t xml:space="preserve">        case Type::BULLET_COUNT: mag = (float)irand(1,2);   break;</w:t>
+        <w:br/>
+        <w:br/>
+        <w:t xml:space="preserve">        case Type::SLASH_RANGE:  mag = frand(1.15f, 1.40f); break;</w:t>
+        <w:br/>
+        <w:br/>
+        <w:t xml:space="preserve">    }</w:t>
+        <w:br/>
+        <w:br/>
+        <w:br/>
+        <w:br/>
+        <w:t xml:space="preserve">    // 50% TIMED, còn lại theo defaultScope</w:t>
+        <w:br/>
+        <w:br/>
+        <w:t xml:space="preserve">    Scope sc  = spec.defaultScope;</w:t>
+        <w:br/>
+        <w:br/>
+        <w:t xml:space="preserve">    float dur = 0.f;</w:t>
+        <w:br/>
+        <w:br/>
+        <w:t xml:space="preserve">    if (spec.allowTimed &amp;&amp; RandomHelper::random_int(0,1)==1) {</w:t>
+        <w:br/>
+        <w:br/>
+        <w:t xml:space="preserve">        sc  = Scope::TIMED;</w:t>
+        <w:br/>
+        <w:br/>
+        <w:t xml:space="preserve">        dur = spec.timedDuration + segIndex * 3.f; // mini sau lâu hơn chút</w:t>
+        <w:br/>
+        <w:br/>
+        <w:t xml:space="preserve">    }</w:t>
+        <w:br/>
+        <w:br/>
+        <w:br/>
+        <w:br/>
+        <w:t xml:space="preserve">    return Effect{ T, mag, sc, dur };</w:t>
+        <w:br/>
+        <w:br/>
+        <w:t>}</w:t>
+        <w:br/>
+        <w:br/>
+      </w:r>
+    </w:p>
+    <w:p>
+      <w:r>
+        <w:rPr>
+          <w:rFonts w:ascii="Times New Roman" w:hAnsi="Times New Roman" w:eastAsia="Times New Roman"/>
+          <w:b/>
+          <w:sz w:val="28"/>
+        </w:rPr>
+        <w:t>File UpgradeSystem.h</w:t>
+      </w:r>
+    </w:p>
+    <w:p>
+      <w:r>
+        <w:rPr>
+          <w:rFonts w:ascii="Times New Roman" w:hAnsi="Times New Roman" w:eastAsia="Times New Roman"/>
+          <w:sz w:val="28"/>
+        </w:rPr>
+        <w:t>#pragma once</w:t>
+        <w:br/>
+        <w:br/>
+        <w:t>#include "cocos2d.h"</w:t>
+        <w:br/>
+        <w:br/>
+        <w:br/>
+        <w:br/>
+        <w:t>namespace upgrades {</w:t>
+        <w:br/>
+        <w:br/>
+        <w:br/>
+        <w:br/>
+        <w:t>// Thời hạn hiệu lực</w:t>
+        <w:br/>
+        <w:br/>
+        <w:t>enum class Scope : int { TIMED, SEGMENT, PERSIST };</w:t>
+        <w:br/>
+        <w:br/>
+        <w:br/>
+        <w:br/>
+        <w:t>// Loại nâng cấp</w:t>
+        <w:br/>
+        <w:br/>
+        <w:t>enum class Type  : int {</w:t>
+        <w:br/>
+        <w:br/>
+        <w:t xml:space="preserve">    MOVE_SPEED,     // +px/s</w:t>
+        <w:br/>
+        <w:br/>
+        <w:t xml:space="preserve">    JUMP_POWER,     // +impulse</w:t>
+        <w:br/>
+        <w:br/>
+        <w:t xml:space="preserve">    DAMAGE_MULT,    // × sát thương (đạn + chém)</w:t>
+        <w:br/>
+        <w:br/>
+        <w:t xml:space="preserve">    BULLET_COUNT,   // +số đạn mỗi phát</w:t>
+        <w:br/>
+        <w:br/>
+        <w:t xml:space="preserve">    SLASH_RANGE     // × tầm chém</w:t>
+        <w:br/>
+        <w:br/>
+        <w:t>};</w:t>
+        <w:br/>
+        <w:br/>
+        <w:br/>
+        <w:br/>
+        <w:t>// Hiệu ứng cụ thể</w:t>
+        <w:br/>
+        <w:br/>
+        <w:t>struct Effect {</w:t>
+        <w:br/>
+        <w:br/>
+        <w:t xml:space="preserve">    Type  type;</w:t>
+        <w:br/>
+        <w:br/>
+        <w:t xml:space="preserve">    float magnitude;    // + hoặc × (tuỳ loại)</w:t>
+        <w:br/>
+        <w:br/>
+        <w:t xml:space="preserve">    Scope scope;</w:t>
+        <w:br/>
+        <w:br/>
+        <w:t xml:space="preserve">    float durationSec;  // dùng khi TIMED; SEGMENT/PERSIST = 0</w:t>
+        <w:br/>
+        <w:br/>
+        <w:t>};</w:t>
+        <w:br/>
+        <w:br/>
+        <w:br/>
+        <w:br/>
+        <w:t>// Tham số roll gacha</w:t>
+        <w:br/>
+        <w:br/>
+        <w:t>struct RollSpec {</w:t>
+        <w:br/>
+        <w:br/>
+        <w:t xml:space="preserve">    Scope defaultScope  = Scope::SEGMENT; // mặc định hết mini thì hết</w:t>
+        <w:br/>
+        <w:br/>
+        <w:t xml:space="preserve">    float timedDuration = 20.f;           // base thời gian khi TIMED</w:t>
+        <w:br/>
+        <w:br/>
+        <w:t xml:space="preserve">    bool  allowTimed    = true;           // 50% ra TIMED nếu true</w:t>
+        <w:br/>
+        <w:br/>
+        <w:t>};</w:t>
+        <w:br/>
+        <w:br/>
+        <w:br/>
+        <w:br/>
+        <w:t>class UpgradeSystem {</w:t>
+        <w:br/>
+        <w:br/>
+        <w:t>public:</w:t>
+        <w:br/>
+        <w:br/>
+        <w:t xml:space="preserve">    // Trả về 1 hiệu ứng ngẫu nhiên theo mini (segIndex) và rule</w:t>
+        <w:br/>
+        <w:br/>
+        <w:t xml:space="preserve">    static Effect roll(int segIndex, const RollSpec&amp; spec = {});</w:t>
+        <w:br/>
+        <w:br/>
+        <w:t>};</w:t>
+        <w:br/>
+        <w:br/>
+        <w:br/>
+        <w:br/>
+        <w:t>} // namespace upgrades</w:t>
         <w:br/>
         <w:br/>
       </w:r>
@@ -5042,7 +5789,7 @@
         <w:t xml:space="preserve">        // Vẽ nhát chém đơn giản để debug (dạng tam giác)</w:t>
         <w:br/>
         <w:br/>
-        <w:t xml:space="preserve">        auto dn = DrawNode::create();</w:t>
+        <w:t xml:space="preserve">        // auto dn = DrawNode::create();</w:t>
         <w:br/>
         <w:br/>
         <w:t xml:space="preserve">        float r  = std::max(8.0f, sizeOrRange);</w:t>
@@ -5067,10 +5814,10 @@
         <w:t xml:space="preserve">        Vec2 tri[3] = { p0, p1, p2 };</w:t>
         <w:br/>
         <w:br/>
-        <w:t xml:space="preserve">        dn-&gt;drawSolidPoly(tri, 3, Color4F(1.f, 1.f, 0.4f, 0.35f));</w:t>
-        <w:br/>
-        <w:br/>
-        <w:t xml:space="preserve">        p-&gt;addChild(dn);</w:t>
+        <w:t xml:space="preserve">        // dn-&gt;drawSolidPoly(tri, 3, Color4F(1.f, 1.f, 0.4f, 0.35f));</w:t>
+        <w:br/>
+        <w:br/>
+        <w:t xml:space="preserve">        // p-&gt;addChild(dn);</w:t>
         <w:br/>
         <w:br/>
         <w:br/>
@@ -5652,7 +6399,7 @@
         <w:br/>
         <w:br/>
         <w:br/>
-        <w:t>// ---- helper: check category theo PhysicsDefs.h (KHÔNG tự định nghĩa lại bit) ----</w:t>
+        <w:t>// helper: check category</w:t>
         <w:br/>
         <w:br/>
         <w:t>static bool hasCat(cocos2d::Node* n, phys::Mask catMask){</w:t>
@@ -5669,9 +6416,6 @@
         <w:br/>
         <w:br/>
         <w:br/>
-        <w:t>// -------------------------------------------------------------------------</w:t>
-        <w:br/>
-        <w:br/>
         <w:t>Scene* GameScene::createScene() {</w:t>
         <w:br/>
         <w:br/>
@@ -5681,7 +6425,7 @@
         <w:t xml:space="preserve">    auto layer = GameScene::create();</w:t>
         <w:br/>
         <w:br/>
-        <w:t xml:space="preserve">    layer-&gt;setPhysicsWorld(scene-&gt;getPhysicsWorld()); // inject world</w:t>
+        <w:t xml:space="preserve">    layer-&gt;setPhysicsWorld(scene-&gt;getPhysicsWorld());</w:t>
         <w:br/>
         <w:br/>
         <w:t xml:space="preserve">    scene-&gt;addChild(layer);</w:t>
@@ -5711,9 +6455,6 @@
         <w:br/>
         <w:br/>
         <w:br/>
-        <w:t xml:space="preserve">    // UI</w:t>
-        <w:br/>
-        <w:br/>
         <w:t xml:space="preserve">    buildUICamera();</w:t>
         <w:br/>
         <w:br/>
@@ -5722,7 +6463,7 @@
         <w:br/>
         <w:br/>
         <w:br/>
-        <w:t xml:space="preserve">    // ===== Build Level 1 (map 5 đoạn liên tiếp) =====</w:t>
+        <w:t xml:space="preserve">    // Map 5 đoạn</w:t>
         <w:br/>
         <w:br/>
         <w:t xml:space="preserve">    auto L = levels::buildLevel1(this, _vs, _origin);</w:t>
@@ -5759,28 +6500,20 @@
         <w:t xml:space="preserve">    addChild(_player, 5);</w:t>
         <w:br/>
         <w:br/>
-        <w:br/>
-        <w:br/>
-        <w:t xml:space="preserve">    // spawn cao hơn → rơi tự nhiên xuống nền</w:t>
-        <w:br/>
-        <w:br/>
         <w:t xml:space="preserve">    _player-&gt;enablePhysics({ L.playerSpawn.x, _groundTop + 220.f });</w:t>
         <w:br/>
         <w:br/>
         <w:br/>
         <w:br/>
-        <w:t xml:space="preserve">    // Enemies (đã add vào root trong builder)</w:t>
-        <w:br/>
-        <w:br/>
         <w:t xml:space="preserve">    for (auto* e : L.enemies) _enemies.pushBack(e);</w:t>
         <w:br/>
         <w:br/>
         <w:br/>
         <w:br/>
-        <w:t xml:space="preserve">    // HUD init</w:t>
-        <w:br/>
-        <w:br/>
-        <w:t xml:space="preserve">    _lives = 3; _score = 0; _starsHave = 0; _starsNeed = 5;</w:t>
+        <w:t xml:space="preserve">    // HUD</w:t>
+        <w:br/>
+        <w:br/>
+        <w:t xml:space="preserve">    _lives = 3; _score = 0; _starsHave = 0; _starsNeed = _segmentCount;</w:t>
         <w:br/>
         <w:br/>
         <w:t xml:space="preserve">    if (_hud) {</w:t>
@@ -5798,14 +6531,14 @@
         <w:t xml:space="preserve">        _hud-&gt;setStars(_starsHave, _starsNeed);</w:t>
         <w:br/>
         <w:br/>
+        <w:t xml:space="preserve">        _hud-&gt;setHP(_player-&gt;hp(), _player-&gt;maxHp());   // &lt;---</w:t>
+        <w:br/>
+        <w:br/>
         <w:t xml:space="preserve">    }</w:t>
         <w:br/>
         <w:br/>
         <w:br/>
         <w:br/>
-        <w:t xml:space="preserve">    // Input &amp; Contact</w:t>
-        <w:br/>
-        <w:br/>
         <w:t xml:space="preserve">    _bindInput();</w:t>
         <w:br/>
         <w:br/>
@@ -5843,20 +6576,13 @@
         <w:t xml:space="preserve">    Layer::onEnter();</w:t>
         <w:br/>
         <w:br/>
-        <w:br/>
-        <w:br/>
         <w:t xml:space="preserve">    if (!_world &amp;&amp; getScene()) _world = getScene()-&gt;getPhysicsWorld();</w:t>
         <w:br/>
         <w:br/>
         <w:t xml:space="preserve">    CCASSERT(_world, "GameScene must be under a Scene with physics");</w:t>
         <w:br/>
         <w:br/>
-        <w:br/>
-        <w:br/>
-        <w:t xml:space="preserve">    _world-&gt;setGravity(Vec2(0, -980)); // ~ -9.8 m/s^2 (100 px ~ 1 m)</w:t>
-        <w:br/>
-        <w:br/>
-        <w:t xml:space="preserve">    // _world-&gt;setDebugDrawMask(PhysicsWorld::DEBUGDRAW_ALL); // bật khi cần soi</w:t>
+        <w:t xml:space="preserve">    _world-&gt;setGravity(Vec2(0, -980));</w:t>
         <w:br/>
         <w:br/>
         <w:t>}</w:t>
@@ -5869,7 +6595,7 @@
         <w:br/>
         <w:br/>
         <w:br/>
-        <w:t>// ----------------- UI/HUD -----------------</w:t>
+        <w:t>// UI</w:t>
         <w:br/>
         <w:br/>
         <w:t>void GameScene::buildUICamera() {</w:t>
@@ -5907,7 +6633,7 @@
         <w:br/>
         <w:br/>
         <w:br/>
-        <w:t>// ----------------- Input -----------------</w:t>
+        <w:t>// Input</w:t>
         <w:br/>
         <w:br/>
         <w:t>void GameScene::_bindInput() {</w:t>
@@ -5961,10 +6687,10 @@
         <w:t xml:space="preserve">            case EventKeyboard::KeyCode::KEY_SPACE: _player-&gt;jump(); break;</w:t>
         <w:br/>
         <w:br/>
-        <w:t xml:space="preserve">            case EventKeyboard::KeyCode::KEY_J: _doShoot(); break;</w:t>
-        <w:br/>
-        <w:br/>
-        <w:t xml:space="preserve">            case EventKeyboard::KeyCode::KEY_K: _doSlash(); break;</w:t>
+        <w:t xml:space="preserve">            case EventKeyboard::KeyCode::KEY_J: _player-&gt;doShoot(); break;</w:t>
+        <w:br/>
+        <w:br/>
+        <w:t xml:space="preserve">            case EventKeyboard::KeyCode::KEY_K: _player-&gt;doSlash(); break;</w:t>
         <w:br/>
         <w:br/>
         <w:t xml:space="preserve">            default: break;</w:t>
@@ -6005,49 +6731,214 @@
         <w:br/>
         <w:br/>
         <w:br/>
-        <w:t>// ----------------- Combat helpers -----------------</w:t>
-        <w:br/>
-        <w:br/>
-        <w:t>void GameScene::_doShoot(){</w:t>
-        <w:br/>
-        <w:br/>
-        <w:t xml:space="preserve">    if(!_player) return;</w:t>
-        <w:br/>
-        <w:br/>
-        <w:t xml:space="preserve">    int dir = _player-&gt;facing();</w:t>
-        <w:br/>
-        <w:br/>
-        <w:t xml:space="preserve">    Vec2 origin = _player-&gt;getPosition() + Vec2(dir*18.f, _player-&gt;halfH() * 0.25f);</w:t>
-        <w:br/>
-        <w:br/>
-        <w:t xml:space="preserve">    auto b = Bullet::create(origin, Vec2(700.f * dir, 0.f), 1.5f);</w:t>
-        <w:br/>
-        <w:br/>
-        <w:t xml:space="preserve">    if (b) addChild(b, 6);</w:t>
+        <w:br/>
+        <w:br/>
+        <w:br/>
+        <w:br/>
+        <w:t>// Contact</w:t>
+        <w:br/>
+        <w:br/>
+        <w:t>bool GameScene::_onContactBegin(PhysicsContact&amp; c) {</w:t>
+        <w:br/>
+        <w:br/>
+        <w:t xml:space="preserve">    auto A = c.getShapeA(); auto B = c.getShapeB();</w:t>
+        <w:br/>
+        <w:br/>
+        <w:t xml:space="preserve">    auto a = A-&gt;getBody()-&gt;getNode(); auto b = B-&gt;getBody()-&gt;getNode();</w:t>
+        <w:br/>
+        <w:br/>
+        <w:br/>
+        <w:br/>
+        <w:t xml:space="preserve">    // FOOT ↔ WORLD</w:t>
+        <w:br/>
+        <w:br/>
+        <w:t xml:space="preserve">    if ((A-&gt;getTag()==(int)phys::ShapeTag::FOOT &amp;&amp; hasCat(b,phys::CAT_WORLD)) ||</w:t>
+        <w:br/>
+        <w:br/>
+        <w:t xml:space="preserve">        (B-&gt;getTag()==(int)phys::ShapeTag::FOOT &amp;&amp; hasCat(a,phys::CAT_WORLD))) {</w:t>
+        <w:br/>
+        <w:br/>
+        <w:t xml:space="preserve">        if (_player) _player-&gt;incFoot(1);</w:t>
+        <w:br/>
+        <w:br/>
+        <w:t xml:space="preserve">        return true;</w:t>
+        <w:br/>
+        <w:br/>
+        <w:t xml:space="preserve">    }</w:t>
+        <w:br/>
+        <w:br/>
+        <w:br/>
+        <w:br/>
+        <w:t xml:space="preserve">    // Player ↔ Item</w:t>
+        <w:br/>
+        <w:br/>
+        <w:t xml:space="preserve">    Node* item = nullptr;</w:t>
+        <w:br/>
+        <w:br/>
+        <w:t xml:space="preserve">    if (hasCat(a,phys::CAT_PLAYER) &amp;&amp; hasCat(b,phys::CAT_ITEM)) item=b;</w:t>
+        <w:br/>
+        <w:br/>
+        <w:t xml:space="preserve">    else if (hasCat(b,phys::CAT_PLAYER) &amp;&amp; hasCat(a,phys::CAT_ITEM)) item=a;</w:t>
+        <w:br/>
+        <w:br/>
+        <w:t xml:space="preserve">    if (item) {</w:t>
+        <w:br/>
+        <w:br/>
+        <w:t xml:space="preserve">        if (dynamic_cast&lt;Star*&gt;(item))      { _setStars(_starsHave+1, _starsNeed); _addScore(50); }</w:t>
+        <w:br/>
+        <w:br/>
+        <w:t xml:space="preserve">        else if (dynamic_cast&lt;Coin*&gt;(item)) { _addScore(10); }</w:t>
+        <w:br/>
+        <w:br/>
+        <w:t xml:space="preserve">        else if (dynamic_cast&lt;Upgrade*&gt;(item)) { _addScore(25); } // chừa chỗ cắm UpgradeSystem sau</w:t>
+        <w:br/>
+        <w:br/>
+        <w:t xml:space="preserve">        item-&gt;removeFromParent();</w:t>
+        <w:br/>
+        <w:br/>
+        <w:t xml:space="preserve">        _checkWin();</w:t>
+        <w:br/>
+        <w:br/>
+        <w:t xml:space="preserve">        return false;</w:t>
+        <w:br/>
+        <w:br/>
+        <w:t xml:space="preserve">    }</w:t>
+        <w:br/>
+        <w:br/>
+        <w:br/>
+        <w:br/>
+        <w:t xml:space="preserve">    // Bullet/Slash ↔ Enemy</w:t>
+        <w:br/>
+        <w:br/>
+        <w:t xml:space="preserve">    auto isSlash = [&amp;](PhysicsShape* s)-&gt;bool { return s &amp;&amp; s-&gt;getTag()==(int)phys::ShapeTag::SLASH; };</w:t>
+        <w:br/>
+        <w:br/>
+        <w:t xml:space="preserve">    Node* enemy=nullptr;</w:t>
+        <w:br/>
+        <w:br/>
+        <w:t xml:space="preserve">    if ( (hasCat(a,phys::CAT_BULLET)||isSlash(A)) &amp;&amp; hasCat(b,phys::CAT_ENEMY)) enemy=b;</w:t>
+        <w:br/>
+        <w:br/>
+        <w:t xml:space="preserve">    else if ( (hasCat(b,phys::CAT_BULLET)||isSlash(B)) &amp;&amp; hasCat(a,phys::CAT_ENEMY)) enemy=a;</w:t>
+        <w:br/>
+        <w:br/>
+        <w:t xml:space="preserve">    if (enemy) {</w:t>
+        <w:br/>
+        <w:br/>
+        <w:t xml:space="preserve">        if (auto e = dynamic_cast&lt;Enemy*&gt;(enemy)) e-&gt;takeHit(isSlash(A)||isSlash(B)?2:1);</w:t>
+        <w:br/>
+        <w:br/>
+        <w:t xml:space="preserve">        if (hasCat(a,phys::CAT_BULLET)) a-&gt;removeFromParent();</w:t>
+        <w:br/>
+        <w:br/>
+        <w:t xml:space="preserve">        if (hasCat(b,phys::CAT_BULLET)) b-&gt;removeFromParent();</w:t>
+        <w:br/>
+        <w:br/>
+        <w:t xml:space="preserve">        _addScore(20);</w:t>
+        <w:br/>
+        <w:br/>
+        <w:t xml:space="preserve">        return false;</w:t>
+        <w:br/>
+        <w:br/>
+        <w:t xml:space="preserve">    }</w:t>
+        <w:br/>
+        <w:br/>
+        <w:br/>
+        <w:br/>
+        <w:t xml:space="preserve">    // Enemy ↔ Player → TRỪ HP, chỉ trừ mạng khi HP hết</w:t>
+        <w:br/>
+        <w:br/>
+        <w:t xml:space="preserve">    if ( (hasCat(a,phys::CAT_PLAYER) &amp;&amp; hasCat(b,phys::CAT_ENEMY)) ||</w:t>
+        <w:br/>
+        <w:br/>
+        <w:t xml:space="preserve">         (hasCat(b,phys::CAT_PLAYER) &amp;&amp; hasCat(a,phys::CAT_ENEMY)) ) {</w:t>
+        <w:br/>
+        <w:br/>
+        <w:t xml:space="preserve">        if (_player &amp;&amp; !_player-&gt;invincible()) {</w:t>
+        <w:br/>
+        <w:br/>
+        <w:t xml:space="preserve">            _player-&gt;hurt(10);                                // trừ HP</w:t>
+        <w:br/>
+        <w:br/>
+        <w:t xml:space="preserve">            if (_hud) _hud-&gt;setHP(_player-&gt;hp(), _player-&gt;maxHp());</w:t>
+        <w:br/>
+        <w:br/>
+        <w:br/>
+        <w:br/>
+        <w:t xml:space="preserve">            if (_player-&gt;isDead()) {</w:t>
+        <w:br/>
+        <w:br/>
+        <w:t xml:space="preserve">                _setLives(_lives-1);</w:t>
+        <w:br/>
+        <w:br/>
+        <w:t xml:space="preserve">                if (_lives&lt;=0) {</w:t>
+        <w:br/>
+        <w:br/>
+        <w:t xml:space="preserve">                    _gameOver=true; _showOverlay("YOU DIED\nPress [R] to restart");</w:t>
+        <w:br/>
+        <w:br/>
+        <w:t xml:space="preserve">                } else {</w:t>
+        <w:br/>
+        <w:br/>
+        <w:t xml:space="preserve">                    _player-&gt;restoreFullHP();</w:t>
+        <w:br/>
+        <w:br/>
+        <w:t xml:space="preserve">                    if (_hud) _hud-&gt;setHP(_player-&gt;hp(), _player-&gt;maxHp());</w:t>
+        <w:br/>
+        <w:br/>
+        <w:t xml:space="preserve">                    if (auto body = _player-&gt;getPhysicsBody()) body-&gt;setVelocity(Vec2::ZERO);</w:t>
+        <w:br/>
+        <w:br/>
+        <w:t xml:space="preserve">                    _player-&gt;setPosition(_origin + Vec2(_segment * _segmentWidth + _vs.width*0.15f,</w:t>
+        <w:br/>
+        <w:br/>
+        <w:t xml:space="preserve">                                                        _groundTop + 40.f));</w:t>
+        <w:br/>
+        <w:br/>
+        <w:t xml:space="preserve">                }</w:t>
+        <w:br/>
+        <w:br/>
+        <w:t xml:space="preserve">            }</w:t>
+        <w:br/>
+        <w:br/>
+        <w:t xml:space="preserve">        }</w:t>
+        <w:br/>
+        <w:br/>
+        <w:t xml:space="preserve">        return true;</w:t>
+        <w:br/>
+        <w:br/>
+        <w:t xml:space="preserve">    }</w:t>
+        <w:br/>
+        <w:br/>
+        <w:br/>
+        <w:br/>
+        <w:t xml:space="preserve">    return true;</w:t>
         <w:br/>
         <w:br/>
         <w:t>}</w:t>
         <w:br/>
         <w:br/>
-        <w:t>void GameScene::_doSlash(){</w:t>
-        <w:br/>
-        <w:br/>
-        <w:t xml:space="preserve">    if(!_player) return;</w:t>
-        <w:br/>
-        <w:br/>
-        <w:t xml:space="preserve">    int dir = _player-&gt;facing();</w:t>
-        <w:br/>
-        <w:br/>
-        <w:t xml:space="preserve">    Vec2 origin = _player-&gt;getPosition() + Vec2(dir*28.f, _player-&gt;halfH() * 0.1f);</w:t>
-        <w:br/>
-        <w:br/>
-        <w:t xml:space="preserve">    float angle = (dir &gt; 0) ? 0.0f : 3.14159265f;</w:t>
-        <w:br/>
-        <w:br/>
-        <w:t xml:space="preserve">    auto s = Slash::create(origin, angle, 36.f, 0.12f);</w:t>
-        <w:br/>
-        <w:br/>
-        <w:t xml:space="preserve">    if (s) addChild(s, 6);</w:t>
+        <w:br/>
+        <w:br/>
+        <w:t>void GameScene::_onContactSeparate(PhysicsContact&amp; c) {</w:t>
+        <w:br/>
+        <w:br/>
+        <w:t xml:space="preserve">    auto A = c.getShapeA(); auto B = c.getShapeB();</w:t>
+        <w:br/>
+        <w:br/>
+        <w:t xml:space="preserve">    auto a = A-&gt;getBody()-&gt;getNode(); auto b = B-&gt;getBody()-&gt;getNode();</w:t>
+        <w:br/>
+        <w:br/>
+        <w:t xml:space="preserve">    if ((A-&gt;getTag()==(int)phys::ShapeTag::FOOT &amp;&amp; hasCat(b,phys::CAT_WORLD)) ||</w:t>
+        <w:br/>
+        <w:br/>
+        <w:t xml:space="preserve">        (B-&gt;getTag()==(int)phys::ShapeTag::FOOT &amp;&amp; hasCat(a,phys::CAT_WORLD))) {</w:t>
+        <w:br/>
+        <w:br/>
+        <w:t xml:space="preserve">        if (_player) _player-&gt;incFoot(-1);</w:t>
+        <w:br/>
+        <w:br/>
+        <w:t xml:space="preserve">    }</w:t>
         <w:br/>
         <w:br/>
         <w:t>}</w:t>
@@ -6055,33 +6946,38 @@
         <w:br/>
         <w:br/>
         <w:br/>
-        <w:t>// ----------------- Contact -----------------</w:t>
-        <w:br/>
-        <w:br/>
-        <w:t>bool GameScene::_onContactBegin(PhysicsContact&amp; c) {</w:t>
-        <w:br/>
-        <w:br/>
-        <w:t xml:space="preserve">    auto A = c.getShapeA(); auto B = c.getShapeB();</w:t>
-        <w:br/>
-        <w:br/>
-        <w:t xml:space="preserve">    auto a = A-&gt;getBody()-&gt;getNode(); auto b = B-&gt;getBody()-&gt;getNode();</w:t>
-        <w:br/>
-        <w:br/>
-        <w:br/>
-        <w:br/>
-        <w:t xml:space="preserve">    // FOOT ↔ WORLD</w:t>
-        <w:br/>
-        <w:br/>
-        <w:t xml:space="preserve">    if ((A-&gt;getTag()==(int)phys::ShapeTag::FOOT &amp;&amp; hasCat(b,phys::CAT_WORLD)) ||</w:t>
-        <w:br/>
-        <w:br/>
-        <w:t xml:space="preserve">        (B-&gt;getTag()==(int)phys::ShapeTag::FOOT &amp;&amp; hasCat(a,phys::CAT_WORLD))) {</w:t>
-        <w:br/>
-        <w:br/>
-        <w:t xml:space="preserve">        if (_player) _player-&gt;incFoot(1);</w:t>
-        <w:br/>
-        <w:br/>
-        <w:t xml:space="preserve">        return true;</w:t>
+        <w:t>void GameScene::update(float) {</w:t>
+        <w:br/>
+        <w:br/>
+        <w:t xml:space="preserve">    if (_gameOver || _gameWin || !_player) return;</w:t>
+        <w:br/>
+        <w:br/>
+        <w:br/>
+        <w:br/>
+        <w:t xml:space="preserve">    float x = _player-&gt;getPositionX();</w:t>
+        <w:br/>
+        <w:br/>
+        <w:t xml:space="preserve">    float target = cocos2d::clampf(x, _camL + _vs.width*0.5f, _camR - _vs.width*0.5f);</w:t>
+        <w:br/>
+        <w:br/>
+        <w:t xml:space="preserve">    this-&gt;getScene()-&gt;getDefaultCamera()-&gt;setPositionX(target);</w:t>
+        <w:br/>
+        <w:br/>
+        <w:br/>
+        <w:br/>
+        <w:t xml:space="preserve">    if (_player-&gt;getPositionX() &gt; _camR - 4.0f &amp;&amp; _segment &lt; _segmentCount-1) {</w:t>
+        <w:br/>
+        <w:br/>
+        <w:t xml:space="preserve">        _segment++;</w:t>
+        <w:br/>
+        <w:br/>
+        <w:t xml:space="preserve">        _camL = _origin.x + _segment * _segmentWidth;</w:t>
+        <w:br/>
+        <w:br/>
+        <w:t xml:space="preserve">        _camR = _camL + _segmentWidth;</w:t>
+        <w:br/>
+        <w:br/>
+        <w:t xml:space="preserve">        if (_hud) _hud-&gt;setZone(_segment+1, _segmentCount);</w:t>
         <w:br/>
         <w:br/>
         <w:t xml:space="preserve">    }</w:t>
@@ -6089,328 +6985,81 @@
         <w:br/>
         <w:br/>
         <w:br/>
-        <w:t xml:space="preserve">    // Player ↔ Item</w:t>
-        <w:br/>
-        <w:br/>
-        <w:t xml:space="preserve">    Node* item = nullptr;</w:t>
-        <w:br/>
-        <w:br/>
-        <w:t xml:space="preserve">    if (hasCat(a,phys::CAT_PLAYER) &amp;&amp; hasCat(b,phys::CAT_ITEM)) item=b;</w:t>
-        <w:br/>
-        <w:br/>
-        <w:t xml:space="preserve">    else if (hasCat(b,phys::CAT_PLAYER) &amp;&amp; hasCat(a,phys::CAT_ITEM)) item=a;</w:t>
-        <w:br/>
-        <w:br/>
-        <w:t xml:space="preserve">    if (item) {</w:t>
-        <w:br/>
-        <w:br/>
-        <w:t xml:space="preserve">        if (dynamic_cast&lt;Star*&gt;(item))        { _setStars(_starsHave+1, _starsNeed); _addScore(50); }</w:t>
-        <w:br/>
-        <w:br/>
-        <w:t xml:space="preserve">        else if (dynamic_cast&lt;Coin*&gt;(item))   { _addScore(10); }</w:t>
-        <w:br/>
-        <w:br/>
-        <w:t xml:space="preserve">        else if (dynamic_cast&lt;Upgrade*&gt;(item)){ _addScore(25); }</w:t>
-        <w:br/>
-        <w:br/>
-        <w:t xml:space="preserve">        item-&gt;removeFromParent();</w:t>
-        <w:br/>
-        <w:br/>
-        <w:t xml:space="preserve">        _checkWin();</w:t>
-        <w:br/>
-        <w:br/>
-        <w:t xml:space="preserve">        return false;</w:t>
+        <w:t xml:space="preserve">    // Rơi khỏi map → trừ mạng + hồi full HP</w:t>
+        <w:br/>
+        <w:br/>
+        <w:t xml:space="preserve">    if (_player-&gt;getPositionY() &lt; _groundTop - 200.f) {</w:t>
+        <w:br/>
+        <w:br/>
+        <w:t xml:space="preserve">        _setLives(_lives-1);</w:t>
+        <w:br/>
+        <w:br/>
+        <w:t xml:space="preserve">        if (_lives&lt;=0) {</w:t>
+        <w:br/>
+        <w:br/>
+        <w:t xml:space="preserve">            _gameOver=true; _showOverlay("YOU DIED\nPress [R] to restart");</w:t>
+        <w:br/>
+        <w:br/>
+        <w:t xml:space="preserve">        } else {</w:t>
+        <w:br/>
+        <w:br/>
+        <w:t xml:space="preserve">            _player-&gt;restoreFullHP();</w:t>
+        <w:br/>
+        <w:br/>
+        <w:t xml:space="preserve">            if (_hud) _hud-&gt;setHP(_player-&gt;hp(), _player-&gt;maxHp());</w:t>
+        <w:br/>
+        <w:br/>
+        <w:t xml:space="preserve">            _player-&gt;setPosition(_origin + Vec2(_segment * _segmentWidth + _vs.width*0.15f,</w:t>
+        <w:br/>
+        <w:br/>
+        <w:t xml:space="preserve">                                                _groundTop + 40.f));</w:t>
+        <w:br/>
+        <w:br/>
+        <w:t xml:space="preserve">        }</w:t>
         <w:br/>
         <w:br/>
         <w:t xml:space="preserve">    }</w:t>
         <w:br/>
         <w:br/>
-        <w:br/>
-        <w:br/>
-        <w:t xml:space="preserve">    // Bullet/Slash ↔ Enemy</w:t>
-        <w:br/>
-        <w:br/>
-        <w:t xml:space="preserve">    auto isSlash = [&amp;](PhysicsShape* s)-&gt;bool { return s &amp;&amp; s-&gt;getTag()==(int)phys::ShapeTag::SLASH; };</w:t>
-        <w:br/>
-        <w:br/>
-        <w:t xml:space="preserve">    Node* enemy=nullptr;</w:t>
-        <w:br/>
-        <w:br/>
-        <w:t xml:space="preserve">    if ( (hasCat(a,phys::CAT_BULLET)||isSlash(A)) &amp;&amp; hasCat(b,phys::CAT_ENEMY)) enemy=b;</w:t>
-        <w:br/>
-        <w:br/>
-        <w:t xml:space="preserve">    else if ( (hasCat(b,phys::CAT_BULLET)||isSlash(B)) &amp;&amp; hasCat(a,phys::CAT_ENEMY)) enemy=a;</w:t>
-        <w:br/>
-        <w:br/>
-        <w:t xml:space="preserve">    if (enemy) {</w:t>
-        <w:br/>
-        <w:br/>
-        <w:t xml:space="preserve">        if (auto e = dynamic_cast&lt;Enemy*&gt;(enemy)) e-&gt;takeHit(isSlash(A)||isSlash(B)?2:1);</w:t>
-        <w:br/>
-        <w:br/>
-        <w:t xml:space="preserve">        if (hasCat(a,phys::CAT_BULLET)) a-&gt;removeFromParent();</w:t>
-        <w:br/>
-        <w:br/>
-        <w:t xml:space="preserve">        if (hasCat(b,phys::CAT_BULLET)) b-&gt;removeFromParent();</w:t>
-        <w:br/>
-        <w:br/>
-        <w:t xml:space="preserve">        _addScore(20);</w:t>
-        <w:br/>
-        <w:br/>
-        <w:t xml:space="preserve">        return false;</w:t>
+        <w:t>}</w:t>
+        <w:br/>
+        <w:br/>
+        <w:br/>
+        <w:br/>
+        <w:t>// HUD helpers</w:t>
+        <w:br/>
+        <w:br/>
+        <w:t>void GameScene::_setLives(int v){ _lives = std::max(0, v); if (_hud) _hud-&gt;setLives(_lives); }</w:t>
+        <w:br/>
+        <w:br/>
+        <w:t>void GameScene::_addScore(int v){ _score += v; if (_hud) _hud-&gt;setScore(_score); }</w:t>
+        <w:br/>
+        <w:br/>
+        <w:t>void GameScene::_setStars(int have, int need){ _starsHave = have; _starsNeed = need; if (_hud) _hud-&gt;setStars(_starsHave, _starsNeed); }</w:t>
+        <w:br/>
+        <w:br/>
+        <w:t>void GameScene::_checkWin(){</w:t>
+        <w:br/>
+        <w:br/>
+        <w:t xml:space="preserve">    if (_starsHave &gt;= _starsNeed &amp;&amp; !_gameWin){</w:t>
+        <w:br/>
+        <w:br/>
+        <w:t xml:space="preserve">        _gameWin = true;</w:t>
+        <w:br/>
+        <w:br/>
+        <w:t xml:space="preserve">        _showOverlay("YOU WIN!\nPress [Enter] to Menu");</w:t>
         <w:br/>
         <w:br/>
         <w:t xml:space="preserve">    }</w:t>
         <w:br/>
         <w:br/>
-        <w:br/>
-        <w:br/>
-        <w:t xml:space="preserve">    // Enemy ↔ Player</w:t>
-        <w:br/>
-        <w:br/>
-        <w:t xml:space="preserve">    if ( (hasCat(a,phys::CAT_PLAYER) &amp;&amp; hasCat(b,phys::CAT_ENEMY)) ||</w:t>
-        <w:br/>
-        <w:br/>
-        <w:t xml:space="preserve">         (hasCat(b,phys::CAT_PLAYER) &amp;&amp; hasCat(a,phys::CAT_ENEMY)) ) {</w:t>
-        <w:br/>
-        <w:br/>
-        <w:t xml:space="preserve">        if (_player &amp;&amp; !_player-&gt;invincible()) {</w:t>
-        <w:br/>
-        <w:br/>
-        <w:t xml:space="preserve">            Node* eNode = hasCat(a,phys::CAT_ENEMY)? a : b;</w:t>
-        <w:br/>
-        <w:br/>
-        <w:t xml:space="preserve">            float dir = (_player-&gt;getPositionX() &lt; eNode-&gt;getPositionX()) ? -1.f : 1.f;</w:t>
-        <w:br/>
-        <w:br/>
-        <w:br/>
-        <w:br/>
-        <w:t xml:space="preserve">            _player-&gt;hurt(1);</w:t>
-        <w:br/>
-        <w:br/>
-        <w:t xml:space="preserve">            if (auto body = _player-&gt;getPhysicsBody()) {</w:t>
-        <w:br/>
-        <w:br/>
-        <w:t xml:space="preserve">                body-&gt;applyImpulse(Vec2(-dir*220.f, 260.f));</w:t>
-        <w:br/>
-        <w:br/>
-        <w:t xml:space="preserve">            }</w:t>
-        <w:br/>
-        <w:br/>
-        <w:br/>
-        <w:br/>
-        <w:t xml:space="preserve">            _setLives(_lives-1);</w:t>
-        <w:br/>
-        <w:br/>
-        <w:t xml:space="preserve">            if (_lives&lt;=0) { _gameOver=true; _showOverlay("YOU DIED\nPress [R] to restart"); }</w:t>
-        <w:br/>
-        <w:br/>
-        <w:t xml:space="preserve">        }</w:t>
-        <w:br/>
-        <w:br/>
-        <w:t xml:space="preserve">        return true;</w:t>
-        <w:br/>
-        <w:br/>
-        <w:t xml:space="preserve">    }</w:t>
-        <w:br/>
-        <w:br/>
-        <w:br/>
-        <w:br/>
-        <w:t xml:space="preserve">    return true;</w:t>
-        <w:br/>
-        <w:br/>
         <w:t>}</w:t>
         <w:br/>
         <w:br/>
-        <w:br/>
-        <w:br/>
-        <w:t>void GameScene::_onContactSeparate(PhysicsContact&amp; c) {</w:t>
-        <w:br/>
-        <w:br/>
-        <w:t xml:space="preserve">    auto A = c.getShapeA(); auto B = c.getShapeB();</w:t>
-        <w:br/>
-        <w:br/>
-        <w:t xml:space="preserve">    auto a = A-&gt;getBody()-&gt;getNode(); auto b = B-&gt;getBody()-&gt;getNode();</w:t>
-        <w:br/>
-        <w:br/>
-        <w:t xml:space="preserve">    if ((A-&gt;getTag()==(int)phys::ShapeTag::FOOT &amp;&amp; hasCat(b,phys::CAT_WORLD)) ||</w:t>
-        <w:br/>
-        <w:br/>
-        <w:t xml:space="preserve">        (B-&gt;getTag()==(int)phys::ShapeTag::FOOT &amp;&amp; hasCat(a,phys::CAT_WORLD))) {</w:t>
-        <w:br/>
-        <w:br/>
-        <w:t xml:space="preserve">        if (_player) _player-&gt;incFoot(-1);</w:t>
-        <w:br/>
-        <w:br/>
-        <w:t xml:space="preserve">    }</w:t>
-        <w:br/>
-        <w:br/>
-        <w:t>}</w:t>
-        <w:br/>
-        <w:br/>
-        <w:br/>
-        <w:br/>
-        <w:t>// ----------------- Update -----------------</w:t>
-        <w:br/>
-        <w:br/>
-        <w:t>void GameScene::update(float) {</w:t>
-        <w:br/>
-        <w:br/>
-        <w:t xml:space="preserve">    if (_gameOver || _gameWin || !_player) return;</w:t>
-        <w:br/>
-        <w:br/>
-        <w:br/>
-        <w:br/>
-        <w:t xml:space="preserve">    // Camera follow theo X trong biên đoạn hiện tại</w:t>
-        <w:br/>
-        <w:br/>
-        <w:t xml:space="preserve">    float x = _player-&gt;getPositionX();</w:t>
-        <w:br/>
-        <w:br/>
-        <w:t xml:space="preserve">    float target = cocos2d::clampf(x, _camL + _vs.width*0.5f, _camR - _vs.width*0.5f);</w:t>
-        <w:br/>
-        <w:br/>
-        <w:t xml:space="preserve">    this-&gt;getScene()-&gt;getDefaultCamera()-&gt;setPositionX(target);</w:t>
-        <w:br/>
-        <w:br/>
-        <w:br/>
-        <w:br/>
-        <w:t xml:space="preserve">    // Sang đoạn kế (map liên tiếp)</w:t>
-        <w:br/>
-        <w:br/>
-        <w:t xml:space="preserve">    if (_player-&gt;getPositionX() &gt; _camR - 4.0f &amp;&amp; _segment &lt; _segmentCount-1) {</w:t>
-        <w:br/>
-        <w:br/>
-        <w:t xml:space="preserve">        _segment++;</w:t>
-        <w:br/>
-        <w:br/>
-        <w:t xml:space="preserve">        _camL = _origin.x + _segment * _segmentWidth;</w:t>
-        <w:br/>
-        <w:br/>
-        <w:t xml:space="preserve">        _camR = _camL + _segmentWidth;</w:t>
-        <w:br/>
-        <w:br/>
-        <w:t xml:space="preserve">        if (_hud) _hud-&gt;setZone(_segment+1, _segmentCount);</w:t>
-        <w:br/>
-        <w:br/>
-        <w:t xml:space="preserve">    }</w:t>
-        <w:br/>
-        <w:br/>
-        <w:br/>
-        <w:br/>
-        <w:t xml:space="preserve">    // Rơi khỏi map</w:t>
-        <w:br/>
-        <w:br/>
-        <w:t xml:space="preserve">    if (_player-&gt;getPositionY() &lt; _groundTop - 200.f) {</w:t>
-        <w:br/>
-        <w:br/>
-        <w:t xml:space="preserve">        _setLives(_lives-1);</w:t>
-        <w:br/>
-        <w:br/>
-        <w:t xml:space="preserve">        if (_lives&lt;=0) {</w:t>
-        <w:br/>
-        <w:br/>
-        <w:t xml:space="preserve">            _gameOver=true; _showOverlay("YOU DIED\nPress [R] to restart");</w:t>
-        <w:br/>
-        <w:br/>
-        <w:t xml:space="preserve">        } else {</w:t>
-        <w:br/>
-        <w:br/>
-        <w:t xml:space="preserve">            // respawn ở đầu đoạn hiện tại, FEET = groundTop + 40</w:t>
-        <w:br/>
-        <w:br/>
-        <w:t xml:space="preserve">            _player-&gt;setPosition(_origin + Vec2(_segment * _segmentWidth + _vs.width*0.15f,</w:t>
-        <w:br/>
-        <w:br/>
-        <w:t xml:space="preserve">                                                _groundTop + 40.f));</w:t>
-        <w:br/>
-        <w:br/>
-        <w:t xml:space="preserve">        }</w:t>
-        <w:br/>
-        <w:br/>
-        <w:t xml:space="preserve">    }</w:t>
-        <w:br/>
-        <w:br/>
-        <w:t>}</w:t>
-        <w:br/>
-        <w:br/>
-        <w:br/>
-        <w:br/>
-        <w:t>// ----------------- HUD helpers -----------------</w:t>
-        <w:br/>
-        <w:br/>
-        <w:t>void GameScene::_setLives(int v){</w:t>
-        <w:br/>
-        <w:br/>
-        <w:t xml:space="preserve">    _lives = std::max(0, v);</w:t>
-        <w:br/>
-        <w:br/>
-        <w:t xml:space="preserve">    if (_hud) _hud-&gt;setLives(_lives);</w:t>
-        <w:br/>
-        <w:br/>
-        <w:t>}</w:t>
-        <w:br/>
-        <w:br/>
-        <w:t>void GameScene::_addScore(int v){</w:t>
-        <w:br/>
-        <w:br/>
-        <w:t xml:space="preserve">    _score += v;</w:t>
-        <w:br/>
-        <w:br/>
-        <w:t xml:space="preserve">    if (_hud) _hud-&gt;setScore(_score);</w:t>
-        <w:br/>
-        <w:br/>
-        <w:t>}</w:t>
-        <w:br/>
-        <w:br/>
-        <w:t>void GameScene::_setStars(int have, int need){</w:t>
-        <w:br/>
-        <w:br/>
-        <w:t xml:space="preserve">    _starsHave = have; _starsNeed = need;</w:t>
-        <w:br/>
-        <w:br/>
-        <w:t xml:space="preserve">    if (_hud) _hud-&gt;setStars(_starsHave, _starsNeed);</w:t>
-        <w:br/>
-        <w:br/>
-        <w:t>}</w:t>
-        <w:br/>
-        <w:br/>
-        <w:t>void GameScene::_checkWin(){</w:t>
-        <w:br/>
-        <w:br/>
-        <w:t xml:space="preserve">    if (_starsHave &gt;= _starsNeed &amp;&amp; !_gameWin){</w:t>
-        <w:br/>
-        <w:br/>
-        <w:t xml:space="preserve">        _gameWin = true;</w:t>
-        <w:br/>
-        <w:br/>
-        <w:t xml:space="preserve">        _showOverlay("YOU WIN!\nPress [Enter] to Menu");</w:t>
-        <w:br/>
-        <w:br/>
-        <w:t xml:space="preserve">    }</w:t>
-        <w:br/>
-        <w:br/>
-        <w:t>}</w:t>
-        <w:br/>
-        <w:br/>
-        <w:br/>
-        <w:br/>
-        <w:t>void GameScene::_restartLevel(){</w:t>
-        <w:br/>
-        <w:br/>
-        <w:t xml:space="preserve">    Director::getInstance()-&gt;replaceScene(GameScene::createScene());</w:t>
-        <w:br/>
-        <w:br/>
-        <w:t>}</w:t>
-        <w:br/>
-        <w:br/>
-        <w:t>void GameScene::_returnMenu(){</w:t>
-        <w:br/>
-        <w:br/>
-        <w:t xml:space="preserve">    Director::getInstance()-&gt;replaceScene(TransitionFade::create(0.25f, Scene::create()));</w:t>
-        <w:br/>
-        <w:br/>
-        <w:t>}</w:t>
+        <w:t>void GameScene::_restartLevel(){ Director::getInstance()-&gt;replaceScene(GameScene::createScene()); }</w:t>
+        <w:br/>
+        <w:br/>
+        <w:t>void GameScene::_returnMenu(){ Director::getInstance()-&gt;replaceScene(TransitionFade::create(0.25f, Scene::create())); }</w:t>
         <w:br/>
         <w:br/>
         <w:t>void GameScene::_showOverlay(const std::string&amp; text){</w:t>
@@ -6892,6 +7541,11 @@
         <w:t>#include "ui/HUDLayer.h"</w:t>
         <w:br/>
         <w:br/>
+        <w:t>#include "2d/CCDrawNode.h"</w:t>
+        <w:br/>
+        <w:br/>
+        <w:br/>
+        <w:br/>
         <w:t>using namespace cocos2d;</w:t>
         <w:br/>
         <w:br/>
@@ -6905,10 +7559,10 @@
         <w:br/>
         <w:br/>
         <w:br/>
-        <w:t xml:space="preserve">    // Tạo label</w:t>
-        <w:br/>
-        <w:br/>
-        <w:t xml:space="preserve">    _lLives = Label::createWithSystemFont("HP: ❤❤❤", "Arial", 22);</w:t>
+        <w:t xml:space="preserve">    // Label cơ bản</w:t>
+        <w:br/>
+        <w:br/>
+        <w:t xml:space="preserve">    _lLives = Label::createWithSystemFont("Lives: ❤❤❤", "Arial", 22);</w:t>
         <w:br/>
         <w:br/>
         <w:t xml:space="preserve">    _lScore = Label::createWithSystemFont("Score: 0", "Arial", 22);</w:t>
@@ -6920,8 +7574,6 @@
         <w:t xml:space="preserve">    _lZone  = Label::createWithSystemFont("Zone 1/5", "Arial", 22);</w:t>
         <w:br/>
         <w:br/>
-        <w:br/>
-        <w:br/>
         <w:t xml:space="preserve">    for (auto* L : {_lLives, _lScore, _lStars, _lZone}) {</w:t>
         <w:br/>
         <w:br/>
@@ -6939,9 +7591,35 @@
         <w:br/>
         <w:br/>
         <w:br/>
+        <w:t xml:space="preserve">    // HP bar + text</w:t>
+        <w:br/>
+        <w:br/>
+        <w:t xml:space="preserve">    _hpBar   = DrawNode::create();</w:t>
+        <w:br/>
+        <w:br/>
+        <w:t xml:space="preserve">    _lHpText = Label::createWithSystemFont("HP 100/100", "Arial", 20);</w:t>
+        <w:br/>
+        <w:br/>
+        <w:t xml:space="preserve">    _lHpText-&gt;setColor(Color3B::WHITE);</w:t>
+        <w:br/>
+        <w:br/>
+        <w:t xml:space="preserve">    _lHpText-&gt;enableShadow(Color4B(0,0,0,128), Size(1,-1), 1);</w:t>
+        <w:br/>
+        <w:br/>
+        <w:t xml:space="preserve">    addChild(_hpBar);</w:t>
+        <w:br/>
+        <w:br/>
+        <w:t xml:space="preserve">    addChild(_lHpText);</w:t>
+        <w:br/>
+        <w:br/>
+        <w:br/>
+        <w:br/>
         <w:t xml:space="preserve">    _layout();</w:t>
         <w:br/>
         <w:br/>
+        <w:t xml:space="preserve">    _drawHpBar(100,100);</w:t>
+        <w:br/>
+        <w:br/>
         <w:t xml:space="preserve">    return true;</w:t>
         <w:br/>
         <w:br/>
@@ -6956,7 +7634,7 @@
         <w:t xml:space="preserve">    Layer::onEnter();</w:t>
         <w:br/>
         <w:br/>
-        <w:t xml:space="preserve">    _layout(); // đảm bảo đúng vị trí khi scene vừa vào</w:t>
+        <w:t xml:space="preserve">    _layout();</w:t>
         <w:br/>
         <w:br/>
         <w:t>}</w:t>
@@ -6975,13 +7653,27 @@
         <w:br/>
         <w:br/>
         <w:br/>
-        <w:t xml:space="preserve">    // Trái trên: HP, Score</w:t>
+        <w:t xml:space="preserve">    // Trái trên: HP bar + Lives + Score</w:t>
+        <w:br/>
+        <w:br/>
+        <w:t xml:space="preserve">    const Vec2 hpOrigin = org + Vec2(16, vs.height - 16);</w:t>
+        <w:br/>
+        <w:br/>
+        <w:t xml:space="preserve">    _hpBar-&gt;setPosition(hpOrigin);</w:t>
+        <w:br/>
+        <w:br/>
+        <w:t xml:space="preserve">    _lHpText-&gt;setAnchorPoint({0,1});</w:t>
+        <w:br/>
+        <w:br/>
+        <w:t xml:space="preserve">    _lHpText-&gt;setPosition(hpOrigin + Vec2(0, -24));</w:t>
+        <w:br/>
+        <w:br/>
         <w:br/>
         <w:br/>
         <w:t xml:space="preserve">    _lLives-&gt;setAnchorPoint({0,1});</w:t>
         <w:br/>
         <w:br/>
-        <w:t xml:space="preserve">    _lLives-&gt;setPosition(org + Vec2(16, vs.height - 12));</w:t>
+        <w:t xml:space="preserve">    _lLives-&gt;setPosition(org + Vec2(16, vs.height - 64));</w:t>
         <w:br/>
         <w:br/>
         <w:br/>
@@ -6989,7 +7681,7 @@
         <w:t xml:space="preserve">    _lScore-&gt;setAnchorPoint({0,1});</w:t>
         <w:br/>
         <w:br/>
-        <w:t xml:space="preserve">    _lScore-&gt;setPosition(org + Vec2(16, vs.height - 40));</w:t>
+        <w:t xml:space="preserve">    _lScore-&gt;setPosition(org + Vec2(16, vs.height - 92));</w:t>
         <w:br/>
         <w:br/>
         <w:br/>
@@ -7016,7 +7708,7 @@
         <w:br/>
         <w:br/>
         <w:br/>
-        <w:t>// ---------- API cập nhật ----------</w:t>
+        <w:t>// ---------- API ----------</w:t>
         <w:br/>
         <w:br/>
         <w:t>void HUDLayer::setLives(int v) {</w:t>
@@ -7034,18 +7726,33 @@
         <w:t xml:space="preserve">    if (hearts.empty()) hearts = "0";</w:t>
         <w:br/>
         <w:br/>
-        <w:t xml:space="preserve">    _lLives-&gt;setString("HP: " + hearts);</w:t>
+        <w:t xml:space="preserve">    _lLives-&gt;setString("Lives: " + hearts);</w:t>
         <w:br/>
         <w:br/>
         <w:t>}</w:t>
         <w:br/>
         <w:br/>
-        <w:br/>
-        <w:br/>
-        <w:t>void HUDLayer::setScore(int v) {</w:t>
-        <w:br/>
-        <w:br/>
-        <w:t xml:space="preserve">    _lScore-&gt;setString("Score: " + std::to_string(v));</w:t>
+        <w:t>void HUDLayer::setScore(int v) { _lScore-&gt;setString("Score: " + std::to_string(v)); }</w:t>
+        <w:br/>
+        <w:br/>
+        <w:t>void HUDLayer::setStars(int have, int need) { _lStars-&gt;setString("★ " + std::to_string(have) + "/" + std::to_string(need)); }</w:t>
+        <w:br/>
+        <w:br/>
+        <w:t>void HUDLayer::setZone(int cur, int total) { _lZone-&gt;setString("Zone " + std::to_string(cur) + "/" + std::to_string(total)); }</w:t>
+        <w:br/>
+        <w:br/>
+        <w:br/>
+        <w:br/>
+        <w:t>void HUDLayer::setHP(int cur, int max) {</w:t>
+        <w:br/>
+        <w:br/>
+        <w:t xml:space="preserve">    cur = std::max(0, std::min(cur, max));</w:t>
+        <w:br/>
+        <w:br/>
+        <w:t xml:space="preserve">    _lHpText-&gt;setString("HP " + std::to_string(cur) + "/" + std::to_string(max));</w:t>
+        <w:br/>
+        <w:br/>
+        <w:t xml:space="preserve">    _drawHpBar(cur, max);</w:t>
         <w:br/>
         <w:br/>
         <w:t>}</w:t>
@@ -7053,21 +7760,28 @@
         <w:br/>
         <w:br/>
         <w:br/>
-        <w:t>void HUDLayer::setStars(int have, int need) {</w:t>
-        <w:br/>
-        <w:br/>
-        <w:t xml:space="preserve">    _lStars-&gt;setString("★ " + std::to_string(have) + "/" + std::to_string(need));</w:t>
-        <w:br/>
-        <w:br/>
-        <w:t>}</w:t>
-        <w:br/>
-        <w:br/>
-        <w:br/>
-        <w:br/>
-        <w:t>void HUDLayer::setZone(int cur, int total) {</w:t>
-        <w:br/>
-        <w:br/>
-        <w:t xml:space="preserve">    _lZone-&gt;setString("Zone " + std::to_string(cur) + "/" + std::to_string(total));</w:t>
+        <w:t>void HUDLayer::_drawHpBar(int cur, int max) {</w:t>
+        <w:br/>
+        <w:br/>
+        <w:t xml:space="preserve">    _hpBar-&gt;clear();</w:t>
+        <w:br/>
+        <w:br/>
+        <w:t xml:space="preserve">    const float W = 200.f, H = 18.f, pad = 2.f;</w:t>
+        <w:br/>
+        <w:br/>
+        <w:t xml:space="preserve">    _hpBar-&gt;drawSolidRect(Vec2(0, -H), Vec2(W, 0), Color4F(0,0,0,0.45f)); // khung</w:t>
+        <w:br/>
+        <w:br/>
+        <w:t xml:space="preserve">    _hpBar-&gt;drawSolidRect(Vec2(pad, -H+pad), Vec2(W-pad, -pad), Color4F(0.2f,0.2f,0.25f,0.9f)); // nền</w:t>
+        <w:br/>
+        <w:br/>
+        <w:t xml:space="preserve">    float ratio = (max&gt;0)? (float)cur/(float)max : 0.f;</w:t>
+        <w:br/>
+        <w:br/>
+        <w:t xml:space="preserve">    float ww = (W-2*pad) * ratio;</w:t>
+        <w:br/>
+        <w:br/>
+        <w:t xml:space="preserve">    _hpBar-&gt;drawSolidRect(Vec2(pad, -H+pad), Vec2(pad+ww, -pad), Color4F(0.2f,0.9f,0.3f,1.f));  // máu</w:t>
         <w:br/>
         <w:br/>
         <w:t>}</w:t>
@@ -7133,26 +7847,43 @@
         <w:t xml:space="preserve">    void setZone(int cur, int total);        // đoạn hiện tại / tổng</w:t>
         <w:br/>
         <w:br/>
+        <w:t xml:space="preserve">    void setHP(int cur, int max);            // &lt;--- thêm: thanh HP + số</w:t>
+        <w:br/>
+        <w:br/>
         <w:br/>
         <w:br/>
         <w:t>private:</w:t>
         <w:br/>
         <w:br/>
-        <w:t xml:space="preserve">    cocos2d::Label* _lLives = nullptr;</w:t>
-        <w:br/>
-        <w:br/>
-        <w:t xml:space="preserve">    cocos2d::Label* _lScore = nullptr;</w:t>
-        <w:br/>
-        <w:br/>
-        <w:t xml:space="preserve">    cocos2d::Label* _lStars = nullptr;</w:t>
-        <w:br/>
-        <w:br/>
-        <w:t xml:space="preserve">    cocos2d::Label* _lZone  = nullptr;</w:t>
+        <w:t xml:space="preserve">    cocos2d::Label*   _lLives = nullptr;</w:t>
+        <w:br/>
+        <w:br/>
+        <w:t xml:space="preserve">    cocos2d::Label*   _lScore = nullptr;</w:t>
+        <w:br/>
+        <w:br/>
+        <w:t xml:space="preserve">    cocos2d::Label*   _lStars = nullptr;</w:t>
+        <w:br/>
+        <w:br/>
+        <w:t xml:space="preserve">    cocos2d::Label*   _lZone  = nullptr;</w:t>
+        <w:br/>
+        <w:br/>
+        <w:br/>
+        <w:br/>
+        <w:t xml:space="preserve">    // HP bar vẽ bằng DrawNode để sau này dễ thay asset</w:t>
+        <w:br/>
+        <w:br/>
+        <w:t xml:space="preserve">    cocos2d::DrawNode* _hpBar   = nullptr;</w:t>
+        <w:br/>
+        <w:br/>
+        <w:t xml:space="preserve">    cocos2d::Label*    _lHpText = nullptr;</w:t>
         <w:br/>
         <w:br/>
         <w:br/>
         <w:br/>
         <w:t xml:space="preserve">    void _layout();                          // đặt vị trí label theo màn hình</w:t>
+        <w:br/>
+        <w:br/>
+        <w:t xml:space="preserve">    void _drawHpBar(int cur, int max);</w:t>
         <w:br/>
         <w:br/>
         <w:t>};</w:t>

</xml_diff>